<commit_message>
Api 6 and 7 done
</commit_message>
<xml_diff>
--- a/SQA_Assignment.docx
+++ b/SQA_Assignment.docx
@@ -232,18 +232,8 @@
           <w:sz w:val="36"/>
           <w:szCs w:val="36"/>
         </w:rPr>
-        <w:t xml:space="preserve"> XXXX </w:t>
+        <w:t xml:space="preserve"> XXXX XXXX</w:t>
       </w:r>
-      <w:proofErr w:type="spellStart"/>
-      <w:r>
-        <w:rPr>
-          <w:rFonts w:ascii="Times New Roman" w:hAnsi="Times New Roman" w:cs="Times New Roman"/>
-          <w:sz w:val="36"/>
-          <w:szCs w:val="36"/>
-        </w:rPr>
-        <w:t>XXXX</w:t>
-      </w:r>
-      <w:proofErr w:type="spellEnd"/>
     </w:p>
     <w:p>
       <w:pPr>
@@ -773,55 +763,7 @@
             </w14:gradFill>
           </w14:textFill>
         </w:rPr>
-        <w:t>Abstract Specification Analysis [</w:t>
-      </w:r>
-      <w:proofErr w:type="gramStart"/>
-      <w:r>
-        <w:rPr>
-          <w:rFonts w:ascii="Times New Roman" w:hAnsi="Times New Roman" w:cs="Times New Roman"/>
-          <w:b/>
-          <w:bCs/>
-          <w:sz w:val="32"/>
-          <w:szCs w:val="32"/>
-          <w14:textFill>
-            <w14:gradFill>
-              <w14:gsLst>
-                <w14:gs w14:pos="0">
-                  <w14:srgbClr w14:val="007BD3"/>
-                </w14:gs>
-                <w14:gs w14:pos="100000">
-                  <w14:srgbClr w14:val="034373"/>
-                </w14:gs>
-              </w14:gsLst>
-              <w14:lin w14:ang="0" w14:scaled="0"/>
-            </w14:gradFill>
-          </w14:textFill>
-        </w:rPr>
-        <w:t>Member :</w:t>
-      </w:r>
-      <w:proofErr w:type="gramEnd"/>
-      <w:r>
-        <w:rPr>
-          <w:rFonts w:ascii="Times New Roman" w:hAnsi="Times New Roman" w:cs="Times New Roman"/>
-          <w:b/>
-          <w:bCs/>
-          <w:sz w:val="32"/>
-          <w:szCs w:val="32"/>
-          <w14:textFill>
-            <w14:gradFill>
-              <w14:gsLst>
-                <w14:gs w14:pos="0">
-                  <w14:srgbClr w14:val="007BD3"/>
-                </w14:gs>
-                <w14:gs w14:pos="100000">
-                  <w14:srgbClr w14:val="034373"/>
-                </w14:gs>
-              </w14:gsLst>
-              <w14:lin w14:ang="0" w14:scaled="0"/>
-            </w14:gradFill>
-          </w14:textFill>
-        </w:rPr>
-        <w:t xml:space="preserve"> </w:t>
+        <w:t xml:space="preserve">Abstract Specification Analysis [Member : </w:t>
       </w:r>
       <w:r>
         <w:rPr>
@@ -1080,25 +1022,7 @@
                 <w:sz w:val="24"/>
                 <w:szCs w:val="24"/>
               </w:rPr>
-              <w:t xml:space="preserve">For this API, the number of testable </w:t>
-            </w:r>
-            <w:proofErr w:type="gramStart"/>
-            <w:r>
-              <w:rPr>
-                <w:rFonts w:ascii="Times New Roman" w:hAnsi="Times New Roman" w:cs="Times New Roman"/>
-                <w:sz w:val="24"/>
-                <w:szCs w:val="24"/>
-              </w:rPr>
-              <w:t>choice</w:t>
-            </w:r>
-            <w:proofErr w:type="gramEnd"/>
-            <w:r>
-              <w:rPr>
-                <w:rFonts w:ascii="Times New Roman" w:hAnsi="Times New Roman" w:cs="Times New Roman"/>
-                <w:sz w:val="24"/>
-                <w:szCs w:val="24"/>
-              </w:rPr>
-              <w:t xml:space="preserve"> is 1 since it does not any more testable choice.</w:t>
+              <w:t>For this API, the number of testable choice is 1 since it does not any more testable choice.</w:t>
             </w:r>
           </w:p>
         </w:tc>
@@ -1419,25 +1343,7 @@
                 <w:sz w:val="24"/>
                 <w:szCs w:val="24"/>
               </w:rPr>
-              <w:t xml:space="preserve"> not </w:t>
-            </w:r>
-            <w:proofErr w:type="gramStart"/>
-            <w:r>
-              <w:rPr>
-                <w:rFonts w:ascii="Times New Roman" w:hAnsi="Times New Roman" w:cs="Times New Roman"/>
-                <w:sz w:val="24"/>
-                <w:szCs w:val="24"/>
-              </w:rPr>
-              <w:t>have  a</w:t>
-            </w:r>
-            <w:proofErr w:type="gramEnd"/>
-            <w:r>
-              <w:rPr>
-                <w:rFonts w:ascii="Times New Roman" w:hAnsi="Times New Roman" w:cs="Times New Roman"/>
-                <w:sz w:val="24"/>
-                <w:szCs w:val="24"/>
-              </w:rPr>
-              <w:t xml:space="preserve"> body</w:t>
+              <w:t xml:space="preserve"> not have  a body</w:t>
             </w:r>
           </w:p>
         </w:tc>
@@ -1489,7 +1395,6 @@
                 <w:szCs w:val="18"/>
               </w:rPr>
             </w:pPr>
-            <w:proofErr w:type="spellStart"/>
             <w:r>
               <w:rPr>
                 <w:rFonts w:ascii="Droid Sans Fallback" w:eastAsia="Droid Sans Fallback" w:hAnsi="Droid Sans Fallback" w:cs="Droid Sans Fallback" w:hint="eastAsia"/>
@@ -1500,7 +1405,6 @@
               </w:rPr>
               <w:t>pm.</w:t>
             </w:r>
-            <w:proofErr w:type="gramStart"/>
             <w:r>
               <w:rPr>
                 <w:rFonts w:ascii="Droid Sans Fallback" w:eastAsia="Droid Sans Fallback" w:hAnsi="Droid Sans Fallback" w:cs="Droid Sans Fallback" w:hint="eastAsia"/>
@@ -1513,7 +1417,6 @@
               </w:rPr>
               <w:t>test</w:t>
             </w:r>
-            <w:proofErr w:type="spellEnd"/>
             <w:r>
               <w:rPr>
                 <w:rFonts w:ascii="Droid Sans Fallback" w:eastAsia="Droid Sans Fallback" w:hAnsi="Droid Sans Fallback" w:cs="Droid Sans Fallback" w:hint="eastAsia"/>
@@ -1522,18 +1425,7 @@
                 <w:shd w:val="clear" w:color="auto" w:fill="FFFFFE"/>
                 <w:lang w:bidi="ar"/>
               </w:rPr>
-              <w:t>(</w:t>
-            </w:r>
-            <w:proofErr w:type="gramEnd"/>
-            <w:r>
-              <w:rPr>
-                <w:rFonts w:ascii="Droid Sans Fallback" w:eastAsia="Droid Sans Fallback" w:hAnsi="Droid Sans Fallback" w:cs="Droid Sans Fallback" w:hint="eastAsia"/>
-                <w:sz w:val="18"/>
-                <w:szCs w:val="18"/>
-                <w:shd w:val="clear" w:color="auto" w:fill="FFFFFE"/>
-                <w:lang w:bidi="ar"/>
-              </w:rPr>
-              <w:t xml:space="preserve">"Response time is less than 100ms", </w:t>
+              <w:t xml:space="preserve">("Response time is less than 100ms", </w:t>
             </w:r>
             <w:r>
               <w:rPr>
@@ -1570,8 +1462,6 @@
                 <w:szCs w:val="18"/>
               </w:rPr>
             </w:pPr>
-            <w:proofErr w:type="spellStart"/>
-            <w:proofErr w:type="gramStart"/>
             <w:r>
               <w:rPr>
                 <w:rFonts w:ascii="Droid Sans Fallback" w:eastAsia="Droid Sans Fallback" w:hAnsi="Droid Sans Fallback" w:cs="Droid Sans Fallback" w:hint="eastAsia"/>
@@ -1580,63 +1470,7 @@
                 <w:shd w:val="clear" w:color="auto" w:fill="FFFFFE"/>
                 <w:lang w:bidi="ar"/>
               </w:rPr>
-              <w:t>pm.expect</w:t>
-            </w:r>
-            <w:proofErr w:type="spellEnd"/>
-            <w:proofErr w:type="gramEnd"/>
-            <w:r>
-              <w:rPr>
-                <w:rFonts w:ascii="Droid Sans Fallback" w:eastAsia="Droid Sans Fallback" w:hAnsi="Droid Sans Fallback" w:cs="Droid Sans Fallback" w:hint="eastAsia"/>
-                <w:sz w:val="18"/>
-                <w:szCs w:val="18"/>
-                <w:shd w:val="clear" w:color="auto" w:fill="FFFFFE"/>
-                <w:lang w:bidi="ar"/>
-              </w:rPr>
-              <w:t>(</w:t>
-            </w:r>
-            <w:proofErr w:type="spellStart"/>
-            <w:r>
-              <w:rPr>
-                <w:rFonts w:ascii="Droid Sans Fallback" w:eastAsia="Droid Sans Fallback" w:hAnsi="Droid Sans Fallback" w:cs="Droid Sans Fallback" w:hint="eastAsia"/>
-                <w:sz w:val="18"/>
-                <w:szCs w:val="18"/>
-                <w:shd w:val="clear" w:color="auto" w:fill="FFFFFE"/>
-                <w:lang w:bidi="ar"/>
-              </w:rPr>
-              <w:t>pm.response.responseTime</w:t>
-            </w:r>
-            <w:proofErr w:type="spellEnd"/>
-            <w:r>
-              <w:rPr>
-                <w:rFonts w:ascii="Droid Sans Fallback" w:eastAsia="Droid Sans Fallback" w:hAnsi="Droid Sans Fallback" w:cs="Droid Sans Fallback" w:hint="eastAsia"/>
-                <w:sz w:val="18"/>
-                <w:szCs w:val="18"/>
-                <w:shd w:val="clear" w:color="auto" w:fill="FFFFFE"/>
-                <w:lang w:bidi="ar"/>
-              </w:rPr>
-              <w:t>).</w:t>
-            </w:r>
-            <w:proofErr w:type="spellStart"/>
-            <w:r>
-              <w:rPr>
-                <w:rFonts w:ascii="Droid Sans Fallback" w:eastAsia="Droid Sans Fallback" w:hAnsi="Droid Sans Fallback" w:cs="Droid Sans Fallback" w:hint="eastAsia"/>
-                <w:sz w:val="18"/>
-                <w:szCs w:val="18"/>
-                <w:shd w:val="clear" w:color="auto" w:fill="FFFFFE"/>
-                <w:lang w:bidi="ar"/>
-              </w:rPr>
-              <w:t>to.be.below</w:t>
-            </w:r>
-            <w:proofErr w:type="spellEnd"/>
-            <w:r>
-              <w:rPr>
-                <w:rFonts w:ascii="Droid Sans Fallback" w:eastAsia="Droid Sans Fallback" w:hAnsi="Droid Sans Fallback" w:cs="Droid Sans Fallback" w:hint="eastAsia"/>
-                <w:sz w:val="18"/>
-                <w:szCs w:val="18"/>
-                <w:shd w:val="clear" w:color="auto" w:fill="FFFFFE"/>
-                <w:lang w:bidi="ar"/>
-              </w:rPr>
-              <w:t>(100);</w:t>
+              <w:t>pm.expect(pm.response.responseTime).to.be.below(100);</w:t>
             </w:r>
           </w:p>
           <w:p>
@@ -1674,7 +1508,6 @@
                 <w:szCs w:val="18"/>
               </w:rPr>
             </w:pPr>
-            <w:proofErr w:type="spellStart"/>
             <w:r>
               <w:rPr>
                 <w:rFonts w:ascii="Droid Sans Fallback" w:eastAsia="Droid Sans Fallback" w:hAnsi="Droid Sans Fallback" w:cs="Droid Sans Fallback" w:hint="eastAsia"/>
@@ -1685,7 +1518,6 @@
               </w:rPr>
               <w:t>pm.</w:t>
             </w:r>
-            <w:proofErr w:type="gramStart"/>
             <w:r>
               <w:rPr>
                 <w:rFonts w:ascii="Droid Sans Fallback" w:eastAsia="Droid Sans Fallback" w:hAnsi="Droid Sans Fallback" w:cs="Droid Sans Fallback" w:hint="eastAsia"/>
@@ -1698,7 +1530,6 @@
               </w:rPr>
               <w:t>test</w:t>
             </w:r>
-            <w:proofErr w:type="spellEnd"/>
             <w:r>
               <w:rPr>
                 <w:rFonts w:ascii="Droid Sans Fallback" w:eastAsia="Droid Sans Fallback" w:hAnsi="Droid Sans Fallback" w:cs="Droid Sans Fallback" w:hint="eastAsia"/>
@@ -1707,18 +1538,7 @@
                 <w:shd w:val="clear" w:color="auto" w:fill="FFFFFE"/>
                 <w:lang w:bidi="ar"/>
               </w:rPr>
-              <w:t>(</w:t>
-            </w:r>
-            <w:proofErr w:type="gramEnd"/>
-            <w:r>
-              <w:rPr>
-                <w:rFonts w:ascii="Droid Sans Fallback" w:eastAsia="Droid Sans Fallback" w:hAnsi="Droid Sans Fallback" w:cs="Droid Sans Fallback" w:hint="eastAsia"/>
-                <w:sz w:val="18"/>
-                <w:szCs w:val="18"/>
-                <w:shd w:val="clear" w:color="auto" w:fill="FFFFFE"/>
-                <w:lang w:bidi="ar"/>
-              </w:rPr>
-              <w:t xml:space="preserve">"Status code is 200", </w:t>
+              <w:t xml:space="preserve">("Status code is 200", </w:t>
             </w:r>
             <w:r>
               <w:rPr>
@@ -1755,8 +1575,6 @@
                 <w:szCs w:val="18"/>
               </w:rPr>
             </w:pPr>
-            <w:proofErr w:type="spellStart"/>
-            <w:proofErr w:type="gramStart"/>
             <w:r>
               <w:rPr>
                 <w:rFonts w:ascii="Droid Sans Fallback" w:eastAsia="Droid Sans Fallback" w:hAnsi="Droid Sans Fallback" w:cs="Droid Sans Fallback" w:hint="eastAsia"/>
@@ -1765,29 +1583,7 @@
                 <w:shd w:val="clear" w:color="auto" w:fill="FFFFFE"/>
                 <w:lang w:bidi="ar"/>
               </w:rPr>
-              <w:t>pm.response.to.have</w:t>
-            </w:r>
-            <w:proofErr w:type="gramEnd"/>
-            <w:r>
-              <w:rPr>
-                <w:rFonts w:ascii="Droid Sans Fallback" w:eastAsia="Droid Sans Fallback" w:hAnsi="Droid Sans Fallback" w:cs="Droid Sans Fallback" w:hint="eastAsia"/>
-                <w:sz w:val="18"/>
-                <w:szCs w:val="18"/>
-                <w:shd w:val="clear" w:color="auto" w:fill="FFFFFE"/>
-                <w:lang w:bidi="ar"/>
-              </w:rPr>
-              <w:t>.status</w:t>
-            </w:r>
-            <w:proofErr w:type="spellEnd"/>
-            <w:r>
-              <w:rPr>
-                <w:rFonts w:ascii="Droid Sans Fallback" w:eastAsia="Droid Sans Fallback" w:hAnsi="Droid Sans Fallback" w:cs="Droid Sans Fallback" w:hint="eastAsia"/>
-                <w:sz w:val="18"/>
-                <w:szCs w:val="18"/>
-                <w:shd w:val="clear" w:color="auto" w:fill="FFFFFE"/>
-                <w:lang w:bidi="ar"/>
-              </w:rPr>
-              <w:t>(200);</w:t>
+              <w:t>pm.response.to.have.status(200);</w:t>
             </w:r>
           </w:p>
           <w:p>
@@ -2330,44 +2126,7 @@
                 <w:shd w:val="clear" w:color="auto" w:fill="FFFFFE"/>
                 <w:lang w:bidi="ar"/>
               </w:rPr>
-              <w:t>"</w:t>
-            </w:r>
-            <w:proofErr w:type="spellStart"/>
-            <w:proofErr w:type="gramStart"/>
-            <w:r>
-              <w:rPr>
-                <w:rFonts w:ascii="Times New Roman" w:eastAsia="Droid Sans Fallback" w:hAnsi="Times New Roman" w:cs="Times New Roman"/>
-                <w:color w:val="A31515"/>
-                <w:sz w:val="24"/>
-                <w:szCs w:val="24"/>
-                <w:shd w:val="clear" w:color="auto" w:fill="FFFFFE"/>
-                <w:lang w:bidi="ar"/>
-              </w:rPr>
-              <w:t>courses</w:t>
-            </w:r>
-            <w:proofErr w:type="gramEnd"/>
-            <w:r>
-              <w:rPr>
-                <w:rFonts w:ascii="Times New Roman" w:eastAsia="Droid Sans Fallback" w:hAnsi="Times New Roman" w:cs="Times New Roman"/>
-                <w:color w:val="A31515"/>
-                <w:sz w:val="24"/>
-                <w:szCs w:val="24"/>
-                <w:shd w:val="clear" w:color="auto" w:fill="FFFFFE"/>
-                <w:lang w:bidi="ar"/>
-              </w:rPr>
-              <w:t>_passed</w:t>
-            </w:r>
-            <w:proofErr w:type="spellEnd"/>
-            <w:r>
-              <w:rPr>
-                <w:rFonts w:ascii="Times New Roman" w:eastAsia="Droid Sans Fallback" w:hAnsi="Times New Roman" w:cs="Times New Roman"/>
-                <w:color w:val="A31515"/>
-                <w:sz w:val="24"/>
-                <w:szCs w:val="24"/>
-                <w:shd w:val="clear" w:color="auto" w:fill="FFFFFE"/>
-                <w:lang w:bidi="ar"/>
-              </w:rPr>
-              <w:t>"</w:t>
+              <w:t>"courses_passed"</w:t>
             </w:r>
           </w:p>
         </w:tc>
@@ -2867,44 +2626,7 @@
                 <w:shd w:val="clear" w:color="auto" w:fill="FFFFFE"/>
                 <w:lang w:bidi="ar"/>
               </w:rPr>
-              <w:t>"</w:t>
-            </w:r>
-            <w:proofErr w:type="spellStart"/>
-            <w:proofErr w:type="gramStart"/>
-            <w:r>
-              <w:rPr>
-                <w:rFonts w:ascii="Times New Roman" w:eastAsia="Droid Sans Fallback" w:hAnsi="Times New Roman" w:cs="Times New Roman"/>
-                <w:color w:val="A31515"/>
-                <w:sz w:val="24"/>
-                <w:szCs w:val="24"/>
-                <w:shd w:val="clear" w:color="auto" w:fill="FFFFFE"/>
-                <w:lang w:bidi="ar"/>
-              </w:rPr>
-              <w:t>courses</w:t>
-            </w:r>
-            <w:proofErr w:type="gramEnd"/>
-            <w:r>
-              <w:rPr>
-                <w:rFonts w:ascii="Times New Roman" w:eastAsia="Droid Sans Fallback" w:hAnsi="Times New Roman" w:cs="Times New Roman"/>
-                <w:color w:val="A31515"/>
-                <w:sz w:val="24"/>
-                <w:szCs w:val="24"/>
-                <w:shd w:val="clear" w:color="auto" w:fill="FFFFFE"/>
-                <w:lang w:bidi="ar"/>
-              </w:rPr>
-              <w:t>_passed</w:t>
-            </w:r>
-            <w:proofErr w:type="spellEnd"/>
-            <w:r>
-              <w:rPr>
-                <w:rFonts w:ascii="Times New Roman" w:eastAsia="Droid Sans Fallback" w:hAnsi="Times New Roman" w:cs="Times New Roman"/>
-                <w:color w:val="A31515"/>
-                <w:sz w:val="24"/>
-                <w:szCs w:val="24"/>
-                <w:shd w:val="clear" w:color="auto" w:fill="FFFFFE"/>
-                <w:lang w:bidi="ar"/>
-              </w:rPr>
-              <w:t>"</w:t>
+              <w:t>"courses_passed"</w:t>
             </w:r>
           </w:p>
         </w:tc>
@@ -4123,7 +3845,6 @@
               </w:rPr>
               <w:t xml:space="preserve">Choice 2: </w:t>
             </w:r>
-            <w:proofErr w:type="spellStart"/>
             <w:r>
               <w:rPr>
                 <w:rFonts w:ascii="Times New Roman" w:hAnsi="Times New Roman" w:cs="Times New Roman"/>
@@ -4140,7 +3861,6 @@
               </w:rPr>
               <w:t>ersonnummer</w:t>
             </w:r>
-            <w:proofErr w:type="spellEnd"/>
           </w:p>
         </w:tc>
         <w:tc>
@@ -4172,7 +3892,6 @@
               </w:rPr>
               <w:t xml:space="preserve">Choice 3: </w:t>
             </w:r>
-            <w:proofErr w:type="spellStart"/>
             <w:r>
               <w:rPr>
                 <w:rFonts w:ascii="Times New Roman" w:hAnsi="Times New Roman" w:cs="Times New Roman"/>
@@ -4181,7 +3900,6 @@
               </w:rPr>
               <w:t>CoursesPassed</w:t>
             </w:r>
-            <w:proofErr w:type="spellEnd"/>
           </w:p>
         </w:tc>
       </w:tr>
@@ -4236,90 +3954,257 @@
                 <w:sz w:val="21"/>
                 <w:szCs w:val="21"/>
               </w:rPr>
-              <w:t>[</w:t>
-            </w:r>
-            <w:proofErr w:type="spellStart"/>
+              <w:t>[yy: 00-99][mm: 01-12][dd: 01-28]-[0000-9999]</w:t>
+            </w:r>
+          </w:p>
+        </w:tc>
+        <w:tc>
+          <w:tcPr>
+            <w:tcW w:w="2855" w:type="dxa"/>
+            <w:tcBorders>
+              <w:top w:val="single" w:sz="4" w:space="0" w:color="auto"/>
+            </w:tcBorders>
+          </w:tcPr>
+          <w:p>
+            <w:pPr>
+              <w:jc w:val="center"/>
+              <w:rPr>
+                <w:rFonts w:ascii="Times New Roman" w:hAnsi="Times New Roman" w:cs="Times New Roman"/>
+                <w:b/>
+                <w:bCs/>
+                <w:sz w:val="24"/>
+                <w:szCs w:val="24"/>
+              </w:rPr>
+            </w:pPr>
+            <w:r>
+              <w:rPr>
+                <w:rFonts w:ascii="Times New Roman" w:hAnsi="Times New Roman" w:cs="Times New Roman"/>
+                <w:sz w:val="24"/>
+                <w:szCs w:val="24"/>
+              </w:rPr>
+              <w:t>[A-Z][00000-10000]</w:t>
+            </w:r>
+          </w:p>
+        </w:tc>
+      </w:tr>
+      <w:tr>
+        <w:tc>
+          <w:tcPr>
+            <w:tcW w:w="2064" w:type="dxa"/>
+          </w:tcPr>
+          <w:p>
+            <w:pPr>
+              <w:jc w:val="center"/>
+              <w:rPr>
+                <w:rFonts w:ascii="Times New Roman" w:hAnsi="Times New Roman" w:cs="Times New Roman"/>
+                <w:sz w:val="24"/>
+                <w:szCs w:val="24"/>
+              </w:rPr>
+            </w:pPr>
+            <w:r>
+              <w:rPr>
+                <w:rFonts w:ascii="Times New Roman" w:hAnsi="Times New Roman" w:cs="Times New Roman"/>
+                <w:sz w:val="24"/>
+                <w:szCs w:val="24"/>
+              </w:rPr>
+              <w:t>Special Characters</w:t>
+            </w:r>
+          </w:p>
+        </w:tc>
+        <w:tc>
+          <w:tcPr>
+            <w:tcW w:w="4323" w:type="dxa"/>
+          </w:tcPr>
+          <w:p>
+            <w:pPr>
+              <w:jc w:val="center"/>
+              <w:rPr>
+                <w:rFonts w:ascii="Times New Roman" w:hAnsi="Times New Roman" w:cs="Times New Roman"/>
+                <w:b/>
+                <w:bCs/>
+                <w:sz w:val="24"/>
+                <w:szCs w:val="24"/>
+              </w:rPr>
+            </w:pPr>
             <w:r>
               <w:rPr>
                 <w:rFonts w:ascii="Times New Roman" w:hAnsi="Times New Roman" w:cs="Times New Roman"/>
                 <w:sz w:val="21"/>
                 <w:szCs w:val="21"/>
               </w:rPr>
-              <w:t>yy</w:t>
-            </w:r>
-            <w:proofErr w:type="spellEnd"/>
+              <w:t xml:space="preserve">[yy: </w:t>
+            </w:r>
             <w:r>
               <w:rPr>
                 <w:rFonts w:ascii="Times New Roman" w:hAnsi="Times New Roman" w:cs="Times New Roman"/>
                 <w:sz w:val="21"/>
                 <w:szCs w:val="21"/>
               </w:rPr>
-              <w:t>: 00-</w:t>
-            </w:r>
-            <w:proofErr w:type="gramStart"/>
+              <w:t>00-99][mm: 00][dd: --]-[0000-9999]</w:t>
+            </w:r>
+          </w:p>
+        </w:tc>
+        <w:tc>
+          <w:tcPr>
+            <w:tcW w:w="2855" w:type="dxa"/>
+          </w:tcPr>
+          <w:p>
+            <w:pPr>
+              <w:jc w:val="center"/>
+              <w:rPr>
+                <w:rFonts w:ascii="Times New Roman" w:hAnsi="Times New Roman" w:cs="Times New Roman"/>
+                <w:b/>
+                <w:bCs/>
+                <w:sz w:val="24"/>
+                <w:szCs w:val="24"/>
+              </w:rPr>
+            </w:pPr>
+            <w:r>
+              <w:rPr>
+                <w:rFonts w:ascii="Times New Roman" w:hAnsi="Times New Roman" w:cs="Times New Roman"/>
+                <w:sz w:val="24"/>
+                <w:szCs w:val="24"/>
+              </w:rPr>
+              <w:t>[A-Z][000-999]</w:t>
+            </w:r>
+          </w:p>
+        </w:tc>
+      </w:tr>
+      <w:tr>
+        <w:tc>
+          <w:tcPr>
+            <w:tcW w:w="2064" w:type="dxa"/>
+          </w:tcPr>
+          <w:p>
+            <w:pPr>
+              <w:jc w:val="center"/>
+              <w:rPr>
+                <w:rFonts w:ascii="Times New Roman" w:hAnsi="Times New Roman" w:cs="Times New Roman"/>
+                <w:sz w:val="24"/>
+                <w:szCs w:val="24"/>
+              </w:rPr>
+            </w:pPr>
+            <w:r>
+              <w:rPr>
+                <w:rFonts w:ascii="Times New Roman" w:hAnsi="Times New Roman" w:cs="Times New Roman"/>
+                <w:sz w:val="24"/>
+                <w:szCs w:val="24"/>
+              </w:rPr>
+              <w:t>Numeric Values</w:t>
+            </w:r>
+          </w:p>
+        </w:tc>
+        <w:tc>
+          <w:tcPr>
+            <w:tcW w:w="4323" w:type="dxa"/>
+          </w:tcPr>
+          <w:p>
+            <w:pPr>
+              <w:jc w:val="center"/>
+              <w:rPr>
+                <w:rFonts w:ascii="Times New Roman" w:hAnsi="Times New Roman" w:cs="Times New Roman"/>
+                <w:b/>
+                <w:bCs/>
+                <w:sz w:val="24"/>
+                <w:szCs w:val="24"/>
+              </w:rPr>
+            </w:pPr>
             <w:r>
               <w:rPr>
                 <w:rFonts w:ascii="Times New Roman" w:hAnsi="Times New Roman" w:cs="Times New Roman"/>
                 <w:sz w:val="21"/>
                 <w:szCs w:val="21"/>
               </w:rPr>
-              <w:t>99][</w:t>
-            </w:r>
-            <w:proofErr w:type="gramEnd"/>
+              <w:t>[yy: 00-99][mm: &gt;12][dd: --]-[0000-9999]</w:t>
+            </w:r>
+          </w:p>
+        </w:tc>
+        <w:tc>
+          <w:tcPr>
+            <w:tcW w:w="2855" w:type="dxa"/>
+          </w:tcPr>
+          <w:p>
+            <w:pPr>
+              <w:jc w:val="center"/>
+              <w:rPr>
+                <w:rFonts w:ascii="Times New Roman" w:hAnsi="Times New Roman" w:cs="Times New Roman"/>
+                <w:b/>
+                <w:bCs/>
+                <w:sz w:val="24"/>
+                <w:szCs w:val="24"/>
+              </w:rPr>
+            </w:pPr>
+            <w:r>
+              <w:rPr>
+                <w:rFonts w:ascii="Times New Roman" w:hAnsi="Times New Roman" w:cs="Times New Roman"/>
+                <w:sz w:val="24"/>
+                <w:szCs w:val="24"/>
+              </w:rPr>
+              <w:t>[A-Z][0000-9999]</w:t>
+            </w:r>
+          </w:p>
+        </w:tc>
+      </w:tr>
+      <w:tr>
+        <w:tc>
+          <w:tcPr>
+            <w:tcW w:w="2064" w:type="dxa"/>
+          </w:tcPr>
+          <w:p>
+            <w:pPr>
+              <w:jc w:val="center"/>
+              <w:rPr>
+                <w:rFonts w:ascii="Times New Roman" w:hAnsi="Times New Roman" w:cs="Times New Roman"/>
+                <w:sz w:val="24"/>
+                <w:szCs w:val="24"/>
+              </w:rPr>
+            </w:pPr>
+            <w:r>
+              <w:rPr>
+                <w:rFonts w:ascii="Times New Roman" w:hAnsi="Times New Roman" w:cs="Times New Roman"/>
+                <w:sz w:val="24"/>
+                <w:szCs w:val="24"/>
+              </w:rPr>
+              <w:t>String [A-Z a-z]</w:t>
+            </w:r>
+          </w:p>
+        </w:tc>
+        <w:tc>
+          <w:tcPr>
+            <w:tcW w:w="4323" w:type="dxa"/>
+          </w:tcPr>
+          <w:p>
+            <w:pPr>
+              <w:jc w:val="center"/>
+              <w:rPr>
+                <w:rFonts w:ascii="Times New Roman" w:hAnsi="Times New Roman" w:cs="Times New Roman"/>
+                <w:sz w:val="24"/>
+                <w:szCs w:val="24"/>
+              </w:rPr>
+            </w:pPr>
             <w:r>
               <w:rPr>
                 <w:rFonts w:ascii="Times New Roman" w:hAnsi="Times New Roman" w:cs="Times New Roman"/>
                 <w:sz w:val="21"/>
                 <w:szCs w:val="21"/>
               </w:rPr>
-              <w:t>mm: 01-12][dd: 01-28]-[0000-9999]</w:t>
+              <w:t>[yy: 00-99][mm: 01-12][dd: 00]-[0000-9999]</w:t>
             </w:r>
           </w:p>
         </w:tc>
         <w:tc>
           <w:tcPr>
             <w:tcW w:w="2855" w:type="dxa"/>
-            <w:tcBorders>
-              <w:top w:val="single" w:sz="4" w:space="0" w:color="auto"/>
-            </w:tcBorders>
-          </w:tcPr>
-          <w:p>
-            <w:pPr>
-              <w:jc w:val="center"/>
-              <w:rPr>
-                <w:rFonts w:ascii="Times New Roman" w:hAnsi="Times New Roman" w:cs="Times New Roman"/>
-                <w:b/>
-                <w:bCs/>
-                <w:sz w:val="24"/>
-                <w:szCs w:val="24"/>
-              </w:rPr>
-            </w:pPr>
-            <w:r>
-              <w:rPr>
-                <w:rFonts w:ascii="Times New Roman" w:hAnsi="Times New Roman" w:cs="Times New Roman"/>
-                <w:sz w:val="24"/>
-                <w:szCs w:val="24"/>
-              </w:rPr>
-              <w:t>[A-</w:t>
-            </w:r>
-            <w:proofErr w:type="gramStart"/>
-            <w:r>
-              <w:rPr>
-                <w:rFonts w:ascii="Times New Roman" w:hAnsi="Times New Roman" w:cs="Times New Roman"/>
-                <w:sz w:val="24"/>
-                <w:szCs w:val="24"/>
-              </w:rPr>
-              <w:t>Z][</w:t>
-            </w:r>
-            <w:proofErr w:type="gramEnd"/>
-            <w:r>
-              <w:rPr>
-                <w:rFonts w:ascii="Times New Roman" w:hAnsi="Times New Roman" w:cs="Times New Roman"/>
-                <w:sz w:val="24"/>
-                <w:szCs w:val="24"/>
-              </w:rPr>
-              <w:t>00000-10000]</w:t>
-            </w:r>
+          </w:tcPr>
+          <w:p>
+            <w:pPr>
+              <w:jc w:val="center"/>
+              <w:rPr>
+                <w:rFonts w:ascii="Times New Roman" w:hAnsi="Times New Roman" w:cs="Times New Roman"/>
+                <w:sz w:val="24"/>
+                <w:szCs w:val="24"/>
+              </w:rPr>
+            </w:pPr>
           </w:p>
         </w:tc>
       </w:tr>
@@ -4330,21 +4215,14 @@
           </w:tcPr>
           <w:p>
             <w:pPr>
-              <w:jc w:val="center"/>
-              <w:rPr>
-                <w:rFonts w:ascii="Times New Roman" w:hAnsi="Times New Roman" w:cs="Times New Roman"/>
-                <w:sz w:val="24"/>
-                <w:szCs w:val="24"/>
-              </w:rPr>
-            </w:pPr>
-            <w:r>
-              <w:rPr>
-                <w:rFonts w:ascii="Times New Roman" w:hAnsi="Times New Roman" w:cs="Times New Roman"/>
-                <w:sz w:val="24"/>
-                <w:szCs w:val="24"/>
-              </w:rPr>
-              <w:t>Special Characters</w:t>
-            </w:r>
+              <w:rPr>
+                <w:rFonts w:ascii="Times New Roman" w:hAnsi="Times New Roman" w:cs="Times New Roman"/>
+                <w:b/>
+                <w:bCs/>
+                <w:sz w:val="24"/>
+                <w:szCs w:val="24"/>
+              </w:rPr>
+            </w:pPr>
           </w:p>
         </w:tc>
         <w:tc>
@@ -4356,8 +4234,6 @@
               <w:jc w:val="center"/>
               <w:rPr>
                 <w:rFonts w:ascii="Times New Roman" w:hAnsi="Times New Roman" w:cs="Times New Roman"/>
-                <w:b/>
-                <w:bCs/>
                 <w:sz w:val="24"/>
                 <w:szCs w:val="24"/>
               </w:rPr>
@@ -4368,597 +4244,133 @@
                 <w:sz w:val="21"/>
                 <w:szCs w:val="21"/>
               </w:rPr>
-              <w:t>[</w:t>
-            </w:r>
-            <w:proofErr w:type="spellStart"/>
+              <w:t>[yy: 00-99][mm: 01-12][dd: &gt;31]-[0000-9999]</w:t>
+            </w:r>
+          </w:p>
+        </w:tc>
+        <w:tc>
+          <w:tcPr>
+            <w:tcW w:w="2855" w:type="dxa"/>
+          </w:tcPr>
+          <w:p>
+            <w:pPr>
+              <w:jc w:val="center"/>
+              <w:rPr>
+                <w:rFonts w:ascii="Times New Roman" w:hAnsi="Times New Roman" w:cs="Times New Roman"/>
+                <w:sz w:val="24"/>
+                <w:szCs w:val="24"/>
+              </w:rPr>
+            </w:pPr>
+          </w:p>
+        </w:tc>
+      </w:tr>
+      <w:tr>
+        <w:tc>
+          <w:tcPr>
+            <w:tcW w:w="2064" w:type="dxa"/>
+          </w:tcPr>
+          <w:p>
+            <w:pPr>
+              <w:rPr>
+                <w:rFonts w:ascii="Times New Roman" w:hAnsi="Times New Roman" w:cs="Times New Roman"/>
+                <w:b/>
+                <w:bCs/>
+                <w:sz w:val="24"/>
+                <w:szCs w:val="24"/>
+              </w:rPr>
+            </w:pPr>
+          </w:p>
+        </w:tc>
+        <w:tc>
+          <w:tcPr>
+            <w:tcW w:w="4323" w:type="dxa"/>
+          </w:tcPr>
+          <w:p>
+            <w:pPr>
+              <w:jc w:val="center"/>
+              <w:rPr>
+                <w:rFonts w:ascii="Times New Roman" w:hAnsi="Times New Roman" w:cs="Times New Roman"/>
+                <w:b/>
+                <w:bCs/>
+                <w:sz w:val="24"/>
+                <w:szCs w:val="24"/>
+              </w:rPr>
+            </w:pPr>
             <w:r>
               <w:rPr>
                 <w:rFonts w:ascii="Times New Roman" w:hAnsi="Times New Roman" w:cs="Times New Roman"/>
                 <w:sz w:val="21"/>
                 <w:szCs w:val="21"/>
               </w:rPr>
-              <w:t>yy</w:t>
-            </w:r>
-            <w:proofErr w:type="spellEnd"/>
+              <w:t xml:space="preserve">[yy: </w:t>
+            </w:r>
             <w:r>
               <w:rPr>
                 <w:rFonts w:ascii="Times New Roman" w:hAnsi="Times New Roman" w:cs="Times New Roman"/>
                 <w:sz w:val="21"/>
                 <w:szCs w:val="21"/>
               </w:rPr>
-              <w:t xml:space="preserve">: </w:t>
-            </w:r>
+              <w:t>00-99][mm: 01-12][dd: &gt;31]-[0000-9999]</w:t>
+            </w:r>
+          </w:p>
+        </w:tc>
+        <w:tc>
+          <w:tcPr>
+            <w:tcW w:w="2855" w:type="dxa"/>
+          </w:tcPr>
+          <w:p>
+            <w:pPr>
+              <w:jc w:val="center"/>
+              <w:rPr>
+                <w:rFonts w:ascii="Times New Roman" w:hAnsi="Times New Roman" w:cs="Times New Roman"/>
+                <w:b/>
+                <w:bCs/>
+                <w:sz w:val="24"/>
+                <w:szCs w:val="24"/>
+              </w:rPr>
+            </w:pPr>
+          </w:p>
+        </w:tc>
+      </w:tr>
+      <w:tr>
+        <w:tc>
+          <w:tcPr>
+            <w:tcW w:w="2064" w:type="dxa"/>
+          </w:tcPr>
+          <w:p>
+            <w:pPr>
+              <w:rPr>
+                <w:rFonts w:ascii="Times New Roman" w:hAnsi="Times New Roman" w:cs="Times New Roman"/>
+                <w:b/>
+                <w:bCs/>
+                <w:sz w:val="24"/>
+                <w:szCs w:val="24"/>
+              </w:rPr>
+            </w:pPr>
+          </w:p>
+        </w:tc>
+        <w:tc>
+          <w:tcPr>
+            <w:tcW w:w="4323" w:type="dxa"/>
+          </w:tcPr>
+          <w:p>
+            <w:pPr>
+              <w:jc w:val="center"/>
+              <w:rPr>
+                <w:rFonts w:ascii="Times New Roman" w:hAnsi="Times New Roman" w:cs="Times New Roman"/>
+                <w:b/>
+                <w:bCs/>
+                <w:sz w:val="24"/>
+                <w:szCs w:val="24"/>
+              </w:rPr>
+            </w:pPr>
             <w:r>
               <w:rPr>
                 <w:rFonts w:ascii="Times New Roman" w:hAnsi="Times New Roman" w:cs="Times New Roman"/>
                 <w:sz w:val="21"/>
                 <w:szCs w:val="21"/>
               </w:rPr>
-              <w:t>00-</w:t>
-            </w:r>
-            <w:proofErr w:type="gramStart"/>
-            <w:r>
-              <w:rPr>
-                <w:rFonts w:ascii="Times New Roman" w:hAnsi="Times New Roman" w:cs="Times New Roman"/>
-                <w:sz w:val="21"/>
-                <w:szCs w:val="21"/>
-              </w:rPr>
-              <w:t>99][</w:t>
-            </w:r>
-            <w:proofErr w:type="gramEnd"/>
-            <w:r>
-              <w:rPr>
-                <w:rFonts w:ascii="Times New Roman" w:hAnsi="Times New Roman" w:cs="Times New Roman"/>
-                <w:sz w:val="21"/>
-                <w:szCs w:val="21"/>
-              </w:rPr>
-              <w:t>mm: 00][dd: --]-[0000-9999]</w:t>
-            </w:r>
-          </w:p>
-        </w:tc>
-        <w:tc>
-          <w:tcPr>
-            <w:tcW w:w="2855" w:type="dxa"/>
-          </w:tcPr>
-          <w:p>
-            <w:pPr>
-              <w:jc w:val="center"/>
-              <w:rPr>
-                <w:rFonts w:ascii="Times New Roman" w:hAnsi="Times New Roman" w:cs="Times New Roman"/>
-                <w:b/>
-                <w:bCs/>
-                <w:sz w:val="24"/>
-                <w:szCs w:val="24"/>
-              </w:rPr>
-            </w:pPr>
-            <w:r>
-              <w:rPr>
-                <w:rFonts w:ascii="Times New Roman" w:hAnsi="Times New Roman" w:cs="Times New Roman"/>
-                <w:sz w:val="24"/>
-                <w:szCs w:val="24"/>
-              </w:rPr>
-              <w:t>[A-</w:t>
-            </w:r>
-            <w:proofErr w:type="gramStart"/>
-            <w:r>
-              <w:rPr>
-                <w:rFonts w:ascii="Times New Roman" w:hAnsi="Times New Roman" w:cs="Times New Roman"/>
-                <w:sz w:val="24"/>
-                <w:szCs w:val="24"/>
-              </w:rPr>
-              <w:t>Z][</w:t>
-            </w:r>
-            <w:proofErr w:type="gramEnd"/>
-            <w:r>
-              <w:rPr>
-                <w:rFonts w:ascii="Times New Roman" w:hAnsi="Times New Roman" w:cs="Times New Roman"/>
-                <w:sz w:val="24"/>
-                <w:szCs w:val="24"/>
-              </w:rPr>
-              <w:t>000-999]</w:t>
-            </w:r>
-          </w:p>
-        </w:tc>
-      </w:tr>
-      <w:tr>
-        <w:tc>
-          <w:tcPr>
-            <w:tcW w:w="2064" w:type="dxa"/>
-          </w:tcPr>
-          <w:p>
-            <w:pPr>
-              <w:jc w:val="center"/>
-              <w:rPr>
-                <w:rFonts w:ascii="Times New Roman" w:hAnsi="Times New Roman" w:cs="Times New Roman"/>
-                <w:sz w:val="24"/>
-                <w:szCs w:val="24"/>
-              </w:rPr>
-            </w:pPr>
-            <w:r>
-              <w:rPr>
-                <w:rFonts w:ascii="Times New Roman" w:hAnsi="Times New Roman" w:cs="Times New Roman"/>
-                <w:sz w:val="24"/>
-                <w:szCs w:val="24"/>
-              </w:rPr>
-              <w:t>Numeric Values</w:t>
-            </w:r>
-          </w:p>
-        </w:tc>
-        <w:tc>
-          <w:tcPr>
-            <w:tcW w:w="4323" w:type="dxa"/>
-          </w:tcPr>
-          <w:p>
-            <w:pPr>
-              <w:jc w:val="center"/>
-              <w:rPr>
-                <w:rFonts w:ascii="Times New Roman" w:hAnsi="Times New Roman" w:cs="Times New Roman"/>
-                <w:b/>
-                <w:bCs/>
-                <w:sz w:val="24"/>
-                <w:szCs w:val="24"/>
-              </w:rPr>
-            </w:pPr>
-            <w:r>
-              <w:rPr>
-                <w:rFonts w:ascii="Times New Roman" w:hAnsi="Times New Roman" w:cs="Times New Roman"/>
-                <w:sz w:val="21"/>
-                <w:szCs w:val="21"/>
-              </w:rPr>
-              <w:t>[</w:t>
-            </w:r>
-            <w:proofErr w:type="spellStart"/>
-            <w:r>
-              <w:rPr>
-                <w:rFonts w:ascii="Times New Roman" w:hAnsi="Times New Roman" w:cs="Times New Roman"/>
-                <w:sz w:val="21"/>
-                <w:szCs w:val="21"/>
-              </w:rPr>
-              <w:t>yy</w:t>
-            </w:r>
-            <w:proofErr w:type="spellEnd"/>
-            <w:r>
-              <w:rPr>
-                <w:rFonts w:ascii="Times New Roman" w:hAnsi="Times New Roman" w:cs="Times New Roman"/>
-                <w:sz w:val="21"/>
-                <w:szCs w:val="21"/>
-              </w:rPr>
-              <w:t>: 00-</w:t>
-            </w:r>
-            <w:proofErr w:type="gramStart"/>
-            <w:r>
-              <w:rPr>
-                <w:rFonts w:ascii="Times New Roman" w:hAnsi="Times New Roman" w:cs="Times New Roman"/>
-                <w:sz w:val="21"/>
-                <w:szCs w:val="21"/>
-              </w:rPr>
-              <w:t>99][</w:t>
-            </w:r>
-            <w:proofErr w:type="gramEnd"/>
-            <w:r>
-              <w:rPr>
-                <w:rFonts w:ascii="Times New Roman" w:hAnsi="Times New Roman" w:cs="Times New Roman"/>
-                <w:sz w:val="21"/>
-                <w:szCs w:val="21"/>
-              </w:rPr>
-              <w:t>mm: &gt;12][dd: --]-[0000-9999]</w:t>
-            </w:r>
-          </w:p>
-        </w:tc>
-        <w:tc>
-          <w:tcPr>
-            <w:tcW w:w="2855" w:type="dxa"/>
-          </w:tcPr>
-          <w:p>
-            <w:pPr>
-              <w:jc w:val="center"/>
-              <w:rPr>
-                <w:rFonts w:ascii="Times New Roman" w:hAnsi="Times New Roman" w:cs="Times New Roman"/>
-                <w:b/>
-                <w:bCs/>
-                <w:sz w:val="24"/>
-                <w:szCs w:val="24"/>
-              </w:rPr>
-            </w:pPr>
-            <w:r>
-              <w:rPr>
-                <w:rFonts w:ascii="Times New Roman" w:hAnsi="Times New Roman" w:cs="Times New Roman"/>
-                <w:sz w:val="24"/>
-                <w:szCs w:val="24"/>
-              </w:rPr>
-              <w:t>[A-</w:t>
-            </w:r>
-            <w:proofErr w:type="gramStart"/>
-            <w:r>
-              <w:rPr>
-                <w:rFonts w:ascii="Times New Roman" w:hAnsi="Times New Roman" w:cs="Times New Roman"/>
-                <w:sz w:val="24"/>
-                <w:szCs w:val="24"/>
-              </w:rPr>
-              <w:t>Z][</w:t>
-            </w:r>
-            <w:proofErr w:type="gramEnd"/>
-            <w:r>
-              <w:rPr>
-                <w:rFonts w:ascii="Times New Roman" w:hAnsi="Times New Roman" w:cs="Times New Roman"/>
-                <w:sz w:val="24"/>
-                <w:szCs w:val="24"/>
-              </w:rPr>
-              <w:t>0000-9999]</w:t>
-            </w:r>
-          </w:p>
-        </w:tc>
-      </w:tr>
-      <w:tr>
-        <w:tc>
-          <w:tcPr>
-            <w:tcW w:w="2064" w:type="dxa"/>
-          </w:tcPr>
-          <w:p>
-            <w:pPr>
-              <w:jc w:val="center"/>
-              <w:rPr>
-                <w:rFonts w:ascii="Times New Roman" w:hAnsi="Times New Roman" w:cs="Times New Roman"/>
-                <w:sz w:val="24"/>
-                <w:szCs w:val="24"/>
-              </w:rPr>
-            </w:pPr>
-            <w:r>
-              <w:rPr>
-                <w:rFonts w:ascii="Times New Roman" w:hAnsi="Times New Roman" w:cs="Times New Roman"/>
-                <w:sz w:val="24"/>
-                <w:szCs w:val="24"/>
-              </w:rPr>
-              <w:t>String [A-Z a-z]</w:t>
-            </w:r>
-          </w:p>
-        </w:tc>
-        <w:tc>
-          <w:tcPr>
-            <w:tcW w:w="4323" w:type="dxa"/>
-          </w:tcPr>
-          <w:p>
-            <w:pPr>
-              <w:jc w:val="center"/>
-              <w:rPr>
-                <w:rFonts w:ascii="Times New Roman" w:hAnsi="Times New Roman" w:cs="Times New Roman"/>
-                <w:sz w:val="24"/>
-                <w:szCs w:val="24"/>
-              </w:rPr>
-            </w:pPr>
-            <w:r>
-              <w:rPr>
-                <w:rFonts w:ascii="Times New Roman" w:hAnsi="Times New Roman" w:cs="Times New Roman"/>
-                <w:sz w:val="21"/>
-                <w:szCs w:val="21"/>
-              </w:rPr>
-              <w:t>[</w:t>
-            </w:r>
-            <w:proofErr w:type="spellStart"/>
-            <w:r>
-              <w:rPr>
-                <w:rFonts w:ascii="Times New Roman" w:hAnsi="Times New Roman" w:cs="Times New Roman"/>
-                <w:sz w:val="21"/>
-                <w:szCs w:val="21"/>
-              </w:rPr>
-              <w:t>yy</w:t>
-            </w:r>
-            <w:proofErr w:type="spellEnd"/>
-            <w:r>
-              <w:rPr>
-                <w:rFonts w:ascii="Times New Roman" w:hAnsi="Times New Roman" w:cs="Times New Roman"/>
-                <w:sz w:val="21"/>
-                <w:szCs w:val="21"/>
-              </w:rPr>
-              <w:t>: 00-</w:t>
-            </w:r>
-            <w:proofErr w:type="gramStart"/>
-            <w:r>
-              <w:rPr>
-                <w:rFonts w:ascii="Times New Roman" w:hAnsi="Times New Roman" w:cs="Times New Roman"/>
-                <w:sz w:val="21"/>
-                <w:szCs w:val="21"/>
-              </w:rPr>
-              <w:t>99][</w:t>
-            </w:r>
-            <w:proofErr w:type="gramEnd"/>
-            <w:r>
-              <w:rPr>
-                <w:rFonts w:ascii="Times New Roman" w:hAnsi="Times New Roman" w:cs="Times New Roman"/>
-                <w:sz w:val="21"/>
-                <w:szCs w:val="21"/>
-              </w:rPr>
-              <w:t>mm: 01-12][dd: 00]-[0000-9999]</w:t>
-            </w:r>
-          </w:p>
-        </w:tc>
-        <w:tc>
-          <w:tcPr>
-            <w:tcW w:w="2855" w:type="dxa"/>
-          </w:tcPr>
-          <w:p>
-            <w:pPr>
-              <w:jc w:val="center"/>
-              <w:rPr>
-                <w:rFonts w:ascii="Times New Roman" w:hAnsi="Times New Roman" w:cs="Times New Roman"/>
-                <w:sz w:val="24"/>
-                <w:szCs w:val="24"/>
-              </w:rPr>
-            </w:pPr>
-          </w:p>
-        </w:tc>
-      </w:tr>
-      <w:tr>
-        <w:tc>
-          <w:tcPr>
-            <w:tcW w:w="2064" w:type="dxa"/>
-          </w:tcPr>
-          <w:p>
-            <w:pPr>
-              <w:rPr>
-                <w:rFonts w:ascii="Times New Roman" w:hAnsi="Times New Roman" w:cs="Times New Roman"/>
-                <w:b/>
-                <w:bCs/>
-                <w:sz w:val="24"/>
-                <w:szCs w:val="24"/>
-              </w:rPr>
-            </w:pPr>
-          </w:p>
-        </w:tc>
-        <w:tc>
-          <w:tcPr>
-            <w:tcW w:w="4323" w:type="dxa"/>
-          </w:tcPr>
-          <w:p>
-            <w:pPr>
-              <w:jc w:val="center"/>
-              <w:rPr>
-                <w:rFonts w:ascii="Times New Roman" w:hAnsi="Times New Roman" w:cs="Times New Roman"/>
-                <w:sz w:val="24"/>
-                <w:szCs w:val="24"/>
-              </w:rPr>
-            </w:pPr>
-            <w:r>
-              <w:rPr>
-                <w:rFonts w:ascii="Times New Roman" w:hAnsi="Times New Roman" w:cs="Times New Roman"/>
-                <w:sz w:val="21"/>
-                <w:szCs w:val="21"/>
-              </w:rPr>
-              <w:t>[</w:t>
-            </w:r>
-            <w:proofErr w:type="spellStart"/>
-            <w:r>
-              <w:rPr>
-                <w:rFonts w:ascii="Times New Roman" w:hAnsi="Times New Roman" w:cs="Times New Roman"/>
-                <w:sz w:val="21"/>
-                <w:szCs w:val="21"/>
-              </w:rPr>
-              <w:t>yy</w:t>
-            </w:r>
-            <w:proofErr w:type="spellEnd"/>
-            <w:r>
-              <w:rPr>
-                <w:rFonts w:ascii="Times New Roman" w:hAnsi="Times New Roman" w:cs="Times New Roman"/>
-                <w:sz w:val="21"/>
-                <w:szCs w:val="21"/>
-              </w:rPr>
-              <w:t>: 00-</w:t>
-            </w:r>
-            <w:proofErr w:type="gramStart"/>
-            <w:r>
-              <w:rPr>
-                <w:rFonts w:ascii="Times New Roman" w:hAnsi="Times New Roman" w:cs="Times New Roman"/>
-                <w:sz w:val="21"/>
-                <w:szCs w:val="21"/>
-              </w:rPr>
-              <w:t>99][</w:t>
-            </w:r>
-            <w:proofErr w:type="gramEnd"/>
-            <w:r>
-              <w:rPr>
-                <w:rFonts w:ascii="Times New Roman" w:hAnsi="Times New Roman" w:cs="Times New Roman"/>
-                <w:sz w:val="21"/>
-                <w:szCs w:val="21"/>
-              </w:rPr>
-              <w:t>mm: 01-12][dd: &gt;31]-[0000-9999]</w:t>
-            </w:r>
-          </w:p>
-        </w:tc>
-        <w:tc>
-          <w:tcPr>
-            <w:tcW w:w="2855" w:type="dxa"/>
-          </w:tcPr>
-          <w:p>
-            <w:pPr>
-              <w:jc w:val="center"/>
-              <w:rPr>
-                <w:rFonts w:ascii="Times New Roman" w:hAnsi="Times New Roman" w:cs="Times New Roman"/>
-                <w:sz w:val="24"/>
-                <w:szCs w:val="24"/>
-              </w:rPr>
-            </w:pPr>
-          </w:p>
-        </w:tc>
-      </w:tr>
-      <w:tr>
-        <w:tc>
-          <w:tcPr>
-            <w:tcW w:w="2064" w:type="dxa"/>
-          </w:tcPr>
-          <w:p>
-            <w:pPr>
-              <w:rPr>
-                <w:rFonts w:ascii="Times New Roman" w:hAnsi="Times New Roman" w:cs="Times New Roman"/>
-                <w:b/>
-                <w:bCs/>
-                <w:sz w:val="24"/>
-                <w:szCs w:val="24"/>
-              </w:rPr>
-            </w:pPr>
-          </w:p>
-        </w:tc>
-        <w:tc>
-          <w:tcPr>
-            <w:tcW w:w="4323" w:type="dxa"/>
-          </w:tcPr>
-          <w:p>
-            <w:pPr>
-              <w:jc w:val="center"/>
-              <w:rPr>
-                <w:rFonts w:ascii="Times New Roman" w:hAnsi="Times New Roman" w:cs="Times New Roman"/>
-                <w:b/>
-                <w:bCs/>
-                <w:sz w:val="24"/>
-                <w:szCs w:val="24"/>
-              </w:rPr>
-            </w:pPr>
-            <w:r>
-              <w:rPr>
-                <w:rFonts w:ascii="Times New Roman" w:hAnsi="Times New Roman" w:cs="Times New Roman"/>
-                <w:sz w:val="21"/>
-                <w:szCs w:val="21"/>
-              </w:rPr>
-              <w:t>[</w:t>
-            </w:r>
-            <w:proofErr w:type="spellStart"/>
-            <w:r>
-              <w:rPr>
-                <w:rFonts w:ascii="Times New Roman" w:hAnsi="Times New Roman" w:cs="Times New Roman"/>
-                <w:sz w:val="21"/>
-                <w:szCs w:val="21"/>
-              </w:rPr>
-              <w:t>yy</w:t>
-            </w:r>
-            <w:proofErr w:type="spellEnd"/>
-            <w:r>
-              <w:rPr>
-                <w:rFonts w:ascii="Times New Roman" w:hAnsi="Times New Roman" w:cs="Times New Roman"/>
-                <w:sz w:val="21"/>
-                <w:szCs w:val="21"/>
-              </w:rPr>
-              <w:t xml:space="preserve">: </w:t>
-            </w:r>
-            <w:r>
-              <w:rPr>
-                <w:rFonts w:ascii="Times New Roman" w:hAnsi="Times New Roman" w:cs="Times New Roman"/>
-                <w:sz w:val="21"/>
-                <w:szCs w:val="21"/>
-              </w:rPr>
-              <w:t>00-</w:t>
-            </w:r>
-            <w:proofErr w:type="gramStart"/>
-            <w:r>
-              <w:rPr>
-                <w:rFonts w:ascii="Times New Roman" w:hAnsi="Times New Roman" w:cs="Times New Roman"/>
-                <w:sz w:val="21"/>
-                <w:szCs w:val="21"/>
-              </w:rPr>
-              <w:t>99][</w:t>
-            </w:r>
-            <w:proofErr w:type="gramEnd"/>
-            <w:r>
-              <w:rPr>
-                <w:rFonts w:ascii="Times New Roman" w:hAnsi="Times New Roman" w:cs="Times New Roman"/>
-                <w:sz w:val="21"/>
-                <w:szCs w:val="21"/>
-              </w:rPr>
-              <w:t>mm: 01-12][dd: &gt;31]-[0000-9999]</w:t>
-            </w:r>
-          </w:p>
-        </w:tc>
-        <w:tc>
-          <w:tcPr>
-            <w:tcW w:w="2855" w:type="dxa"/>
-          </w:tcPr>
-          <w:p>
-            <w:pPr>
-              <w:jc w:val="center"/>
-              <w:rPr>
-                <w:rFonts w:ascii="Times New Roman" w:hAnsi="Times New Roman" w:cs="Times New Roman"/>
-                <w:b/>
-                <w:bCs/>
-                <w:sz w:val="24"/>
-                <w:szCs w:val="24"/>
-              </w:rPr>
-            </w:pPr>
-          </w:p>
-        </w:tc>
-      </w:tr>
-      <w:tr>
-        <w:tc>
-          <w:tcPr>
-            <w:tcW w:w="2064" w:type="dxa"/>
-          </w:tcPr>
-          <w:p>
-            <w:pPr>
-              <w:rPr>
-                <w:rFonts w:ascii="Times New Roman" w:hAnsi="Times New Roman" w:cs="Times New Roman"/>
-                <w:b/>
-                <w:bCs/>
-                <w:sz w:val="24"/>
-                <w:szCs w:val="24"/>
-              </w:rPr>
-            </w:pPr>
-          </w:p>
-        </w:tc>
-        <w:tc>
-          <w:tcPr>
-            <w:tcW w:w="4323" w:type="dxa"/>
-          </w:tcPr>
-          <w:p>
-            <w:pPr>
-              <w:jc w:val="center"/>
-              <w:rPr>
-                <w:rFonts w:ascii="Times New Roman" w:hAnsi="Times New Roman" w:cs="Times New Roman"/>
-                <w:b/>
-                <w:bCs/>
-                <w:sz w:val="24"/>
-                <w:szCs w:val="24"/>
-              </w:rPr>
-            </w:pPr>
-            <w:r>
-              <w:rPr>
-                <w:rFonts w:ascii="Times New Roman" w:hAnsi="Times New Roman" w:cs="Times New Roman"/>
-                <w:sz w:val="21"/>
-                <w:szCs w:val="21"/>
-              </w:rPr>
-              <w:t>[</w:t>
-            </w:r>
-            <w:proofErr w:type="spellStart"/>
-            <w:r>
-              <w:rPr>
-                <w:rFonts w:ascii="Times New Roman" w:hAnsi="Times New Roman" w:cs="Times New Roman"/>
-                <w:sz w:val="21"/>
-                <w:szCs w:val="21"/>
-              </w:rPr>
-              <w:t>yy</w:t>
-            </w:r>
-            <w:proofErr w:type="spellEnd"/>
-            <w:r>
-              <w:rPr>
-                <w:rFonts w:ascii="Times New Roman" w:hAnsi="Times New Roman" w:cs="Times New Roman"/>
-                <w:sz w:val="21"/>
-                <w:szCs w:val="21"/>
-              </w:rPr>
-              <w:t>: 00-</w:t>
-            </w:r>
-            <w:proofErr w:type="gramStart"/>
-            <w:r>
-              <w:rPr>
-                <w:rFonts w:ascii="Times New Roman" w:hAnsi="Times New Roman" w:cs="Times New Roman"/>
-                <w:sz w:val="21"/>
-                <w:szCs w:val="21"/>
-              </w:rPr>
-              <w:t>99][</w:t>
-            </w:r>
-            <w:proofErr w:type="gramEnd"/>
-            <w:r>
-              <w:rPr>
-                <w:rFonts w:ascii="Times New Roman" w:hAnsi="Times New Roman" w:cs="Times New Roman"/>
-                <w:sz w:val="21"/>
-                <w:szCs w:val="21"/>
-              </w:rPr>
-              <w:t>mm: 02][dd: &gt;28]-[0000-9999]</w:t>
+              <w:t>[yy: 00-99][mm: 02][dd: &gt;28]-[0000-9999]</w:t>
             </w:r>
           </w:p>
         </w:tc>
@@ -5141,7 +4553,6 @@
               </w:rPr>
               <w:t xml:space="preserve">Choice 2: </w:t>
             </w:r>
-            <w:proofErr w:type="spellStart"/>
             <w:r>
               <w:rPr>
                 <w:rFonts w:ascii="Times New Roman" w:hAnsi="Times New Roman" w:cs="Times New Roman"/>
@@ -5158,7 +4569,6 @@
               </w:rPr>
               <w:t>ersonnummer</w:t>
             </w:r>
-            <w:proofErr w:type="spellEnd"/>
           </w:p>
         </w:tc>
         <w:tc>
@@ -5190,7 +4600,6 @@
               </w:rPr>
               <w:t xml:space="preserve">Choice 3: </w:t>
             </w:r>
-            <w:proofErr w:type="spellStart"/>
             <w:r>
               <w:rPr>
                 <w:rFonts w:ascii="Times New Roman" w:hAnsi="Times New Roman" w:cs="Times New Roman"/>
@@ -5199,7 +4608,6 @@
               </w:rPr>
               <w:t>CoursesPassed</w:t>
             </w:r>
-            <w:proofErr w:type="spellEnd"/>
           </w:p>
         </w:tc>
       </w:tr>
@@ -5246,23 +4654,13 @@
                 <w:szCs w:val="24"/>
               </w:rPr>
             </w:pPr>
-            <w:proofErr w:type="spellStart"/>
-            <w:r>
-              <w:rPr>
-                <w:rFonts w:ascii="Times New Roman" w:hAnsi="Times New Roman" w:cs="Times New Roman"/>
-                <w:sz w:val="24"/>
-                <w:szCs w:val="24"/>
-              </w:rPr>
-              <w:t>dont</w:t>
-            </w:r>
-            <w:proofErr w:type="spellEnd"/>
-            <w:r>
-              <w:rPr>
-                <w:rFonts w:ascii="Times New Roman" w:hAnsi="Times New Roman" w:cs="Times New Roman"/>
-                <w:sz w:val="24"/>
-                <w:szCs w:val="24"/>
-              </w:rPr>
-              <w:t xml:space="preserve"> care (-)</w:t>
+            <w:r>
+              <w:rPr>
+                <w:rFonts w:ascii="Times New Roman" w:hAnsi="Times New Roman" w:cs="Times New Roman"/>
+                <w:sz w:val="24"/>
+                <w:szCs w:val="24"/>
+              </w:rPr>
+              <w:t>dont care (-)</w:t>
             </w:r>
           </w:p>
         </w:tc>
@@ -5499,43 +4897,163 @@
                 <w:sz w:val="21"/>
                 <w:szCs w:val="21"/>
               </w:rPr>
-              <w:t>[</w:t>
-            </w:r>
-            <w:proofErr w:type="spellStart"/>
-            <w:r>
+              <w:t>[yy: 00-99][mm: 01-12][dd: 01-28]-[0000-9999]</w:t>
+            </w:r>
+          </w:p>
+        </w:tc>
+        <w:tc>
+          <w:tcPr>
+            <w:tcW w:w="2773" w:type="dxa"/>
+          </w:tcPr>
+          <w:p>
+            <w:pPr>
+              <w:jc w:val="center"/>
+              <w:rPr>
+                <w:rFonts w:ascii="Times New Roman" w:hAnsi="Times New Roman" w:cs="Times New Roman"/>
+                <w:b/>
+                <w:bCs/>
+                <w:sz w:val="24"/>
+                <w:szCs w:val="24"/>
+              </w:rPr>
+            </w:pPr>
+            <w:r>
+              <w:rPr>
+                <w:rFonts w:ascii="Times New Roman" w:hAnsi="Times New Roman" w:cs="Times New Roman"/>
+                <w:sz w:val="24"/>
+                <w:szCs w:val="24"/>
+              </w:rPr>
+              <w:t>[A-Z][0000-9999]</w:t>
+            </w:r>
+          </w:p>
+        </w:tc>
+      </w:tr>
+      <w:tr>
+        <w:tc>
+          <w:tcPr>
+            <w:tcW w:w="2010" w:type="dxa"/>
+          </w:tcPr>
+          <w:p>
+            <w:pPr>
+              <w:jc w:val="center"/>
+              <w:rPr>
+                <w:rFonts w:ascii="Times New Roman" w:hAnsi="Times New Roman" w:cs="Times New Roman"/>
+                <w:b/>
+                <w:bCs/>
+                <w:sz w:val="24"/>
+                <w:szCs w:val="24"/>
+              </w:rPr>
+            </w:pPr>
+            <w:r>
+              <w:rPr>
+                <w:rFonts w:ascii="Times New Roman" w:hAnsi="Times New Roman" w:cs="Times New Roman"/>
+                <w:b/>
+                <w:bCs/>
+                <w:sz w:val="24"/>
+                <w:szCs w:val="24"/>
+              </w:rPr>
+              <w:t>-</w:t>
+            </w:r>
+          </w:p>
+        </w:tc>
+        <w:tc>
+          <w:tcPr>
+            <w:tcW w:w="4459" w:type="dxa"/>
+          </w:tcPr>
+          <w:p>
+            <w:pPr>
+              <w:jc w:val="center"/>
               <w:rPr>
                 <w:rFonts w:ascii="Times New Roman" w:hAnsi="Times New Roman" w:cs="Times New Roman"/>
                 <w:sz w:val="21"/>
                 <w:szCs w:val="21"/>
               </w:rPr>
-              <w:t>yy</w:t>
-            </w:r>
-            <w:proofErr w:type="spellEnd"/>
+            </w:pPr>
             <w:r>
               <w:rPr>
                 <w:rFonts w:ascii="Times New Roman" w:hAnsi="Times New Roman" w:cs="Times New Roman"/>
                 <w:sz w:val="21"/>
                 <w:szCs w:val="21"/>
               </w:rPr>
-              <w:t>: 00-</w:t>
-            </w:r>
-            <w:proofErr w:type="gramStart"/>
-            <w:r>
+              <w:t>[yy: 00-99][mm: 00][dd: --]-[0000-9999]</w:t>
+            </w:r>
+          </w:p>
+        </w:tc>
+        <w:tc>
+          <w:tcPr>
+            <w:tcW w:w="2773" w:type="dxa"/>
+          </w:tcPr>
+          <w:p>
+            <w:pPr>
+              <w:jc w:val="center"/>
+              <w:rPr>
+                <w:rFonts w:ascii="Times New Roman" w:hAnsi="Times New Roman" w:cs="Times New Roman"/>
+                <w:b/>
+                <w:bCs/>
+                <w:sz w:val="24"/>
+                <w:szCs w:val="24"/>
+              </w:rPr>
+            </w:pPr>
+            <w:r>
+              <w:rPr>
+                <w:rFonts w:ascii="Times New Roman" w:hAnsi="Times New Roman" w:cs="Times New Roman"/>
+                <w:b/>
+                <w:bCs/>
+                <w:sz w:val="24"/>
+                <w:szCs w:val="24"/>
+              </w:rPr>
+              <w:t>-</w:t>
+            </w:r>
+          </w:p>
+        </w:tc>
+      </w:tr>
+      <w:tr>
+        <w:tc>
+          <w:tcPr>
+            <w:tcW w:w="2010" w:type="dxa"/>
+          </w:tcPr>
+          <w:p>
+            <w:pPr>
+              <w:jc w:val="center"/>
+              <w:rPr>
+                <w:rFonts w:ascii="Times New Roman" w:hAnsi="Times New Roman" w:cs="Times New Roman"/>
+                <w:b/>
+                <w:bCs/>
+                <w:sz w:val="24"/>
+                <w:szCs w:val="24"/>
+              </w:rPr>
+            </w:pPr>
+            <w:r>
+              <w:rPr>
+                <w:rFonts w:ascii="Times New Roman" w:hAnsi="Times New Roman" w:cs="Times New Roman"/>
+                <w:b/>
+                <w:bCs/>
+                <w:sz w:val="24"/>
+                <w:szCs w:val="24"/>
+              </w:rPr>
+              <w:t>-</w:t>
+            </w:r>
+          </w:p>
+        </w:tc>
+        <w:tc>
+          <w:tcPr>
+            <w:tcW w:w="4459" w:type="dxa"/>
+          </w:tcPr>
+          <w:p>
+            <w:pPr>
+              <w:jc w:val="center"/>
               <w:rPr>
                 <w:rFonts w:ascii="Times New Roman" w:hAnsi="Times New Roman" w:cs="Times New Roman"/>
                 <w:sz w:val="21"/>
                 <w:szCs w:val="21"/>
               </w:rPr>
-              <w:t>99][</w:t>
-            </w:r>
-            <w:proofErr w:type="gramEnd"/>
+            </w:pPr>
             <w:r>
               <w:rPr>
                 <w:rFonts w:ascii="Times New Roman" w:hAnsi="Times New Roman" w:cs="Times New Roman"/>
                 <w:sz w:val="21"/>
                 <w:szCs w:val="21"/>
               </w:rPr>
-              <w:t>mm: 01-12][dd: 01-28]-[0000-9999]</w:t>
+              <w:t>[yy: 00-99][mm: &gt;12][dd: --]-[0000-9999]</w:t>
             </w:r>
           </w:p>
         </w:tc>
@@ -5557,28 +5075,12 @@
             <w:r>
               <w:rPr>
                 <w:rFonts w:ascii="Times New Roman" w:hAnsi="Times New Roman" w:cs="Times New Roman"/>
-                <w:sz w:val="24"/>
-                <w:szCs w:val="24"/>
-              </w:rPr>
-              <w:t>[A-</w:t>
-            </w:r>
-            <w:proofErr w:type="gramStart"/>
-            <w:r>
-              <w:rPr>
-                <w:rFonts w:ascii="Times New Roman" w:hAnsi="Times New Roman" w:cs="Times New Roman"/>
-                <w:sz w:val="24"/>
-                <w:szCs w:val="24"/>
-              </w:rPr>
-              <w:t>Z][</w:t>
-            </w:r>
-            <w:proofErr w:type="gramEnd"/>
-            <w:r>
-              <w:rPr>
-                <w:rFonts w:ascii="Times New Roman" w:hAnsi="Times New Roman" w:cs="Times New Roman"/>
-                <w:sz w:val="24"/>
-                <w:szCs w:val="24"/>
-              </w:rPr>
-              <w:t>0000-9999]</w:t>
+                <w:b/>
+                <w:bCs/>
+                <w:sz w:val="24"/>
+                <w:szCs w:val="24"/>
+              </w:rPr>
+              <w:t>-</w:t>
             </w:r>
           </w:p>
         </w:tc>
@@ -5630,43 +5132,173 @@
                 <w:sz w:val="21"/>
                 <w:szCs w:val="21"/>
               </w:rPr>
-              <w:t>[</w:t>
-            </w:r>
-            <w:proofErr w:type="spellStart"/>
+              <w:t xml:space="preserve">[yy: 00-99][mm: 01-12][dd: </w:t>
+            </w:r>
             <w:r>
               <w:rPr>
                 <w:rFonts w:ascii="Times New Roman" w:hAnsi="Times New Roman" w:cs="Times New Roman"/>
                 <w:sz w:val="21"/>
                 <w:szCs w:val="21"/>
               </w:rPr>
-              <w:t>yy</w:t>
-            </w:r>
-            <w:proofErr w:type="spellEnd"/>
-            <w:r>
+              <w:t>00]-[0000-9999]</w:t>
+            </w:r>
+          </w:p>
+        </w:tc>
+        <w:tc>
+          <w:tcPr>
+            <w:tcW w:w="2773" w:type="dxa"/>
+          </w:tcPr>
+          <w:p>
+            <w:pPr>
+              <w:jc w:val="center"/>
+              <w:rPr>
+                <w:rFonts w:ascii="Times New Roman" w:hAnsi="Times New Roman" w:cs="Times New Roman"/>
+                <w:b/>
+                <w:bCs/>
+                <w:sz w:val="24"/>
+                <w:szCs w:val="24"/>
+              </w:rPr>
+            </w:pPr>
+            <w:r>
+              <w:rPr>
+                <w:rFonts w:ascii="Times New Roman" w:hAnsi="Times New Roman" w:cs="Times New Roman"/>
+                <w:b/>
+                <w:bCs/>
+                <w:sz w:val="24"/>
+                <w:szCs w:val="24"/>
+              </w:rPr>
+              <w:t>-</w:t>
+            </w:r>
+          </w:p>
+        </w:tc>
+      </w:tr>
+      <w:tr>
+        <w:tc>
+          <w:tcPr>
+            <w:tcW w:w="2010" w:type="dxa"/>
+          </w:tcPr>
+          <w:p>
+            <w:pPr>
+              <w:jc w:val="center"/>
+              <w:rPr>
+                <w:rFonts w:ascii="Times New Roman" w:hAnsi="Times New Roman" w:cs="Times New Roman"/>
+                <w:b/>
+                <w:bCs/>
+                <w:sz w:val="24"/>
+                <w:szCs w:val="24"/>
+              </w:rPr>
+            </w:pPr>
+            <w:r>
+              <w:rPr>
+                <w:rFonts w:ascii="Times New Roman" w:hAnsi="Times New Roman" w:cs="Times New Roman"/>
+                <w:b/>
+                <w:bCs/>
+                <w:sz w:val="24"/>
+                <w:szCs w:val="24"/>
+              </w:rPr>
+              <w:t>-</w:t>
+            </w:r>
+          </w:p>
+        </w:tc>
+        <w:tc>
+          <w:tcPr>
+            <w:tcW w:w="4459" w:type="dxa"/>
+          </w:tcPr>
+          <w:p>
+            <w:pPr>
+              <w:jc w:val="center"/>
               <w:rPr>
                 <w:rFonts w:ascii="Times New Roman" w:hAnsi="Times New Roman" w:cs="Times New Roman"/>
                 <w:sz w:val="21"/>
                 <w:szCs w:val="21"/>
               </w:rPr>
-              <w:t>: 00-</w:t>
-            </w:r>
-            <w:proofErr w:type="gramStart"/>
+            </w:pPr>
             <w:r>
               <w:rPr>
                 <w:rFonts w:ascii="Times New Roman" w:hAnsi="Times New Roman" w:cs="Times New Roman"/>
                 <w:sz w:val="21"/>
                 <w:szCs w:val="21"/>
               </w:rPr>
-              <w:t>99][</w:t>
-            </w:r>
-            <w:proofErr w:type="gramEnd"/>
-            <w:r>
+              <w:t>[yy: 00-99][mm: 01-12][dd: &gt;31]-[0000-9999]</w:t>
+            </w:r>
+          </w:p>
+        </w:tc>
+        <w:tc>
+          <w:tcPr>
+            <w:tcW w:w="2773" w:type="dxa"/>
+          </w:tcPr>
+          <w:p>
+            <w:pPr>
+              <w:jc w:val="center"/>
+              <w:rPr>
+                <w:rFonts w:ascii="Times New Roman" w:hAnsi="Times New Roman" w:cs="Times New Roman"/>
+                <w:b/>
+                <w:bCs/>
+                <w:sz w:val="24"/>
+                <w:szCs w:val="24"/>
+              </w:rPr>
+            </w:pPr>
+            <w:r>
+              <w:rPr>
+                <w:rFonts w:ascii="Times New Roman" w:hAnsi="Times New Roman" w:cs="Times New Roman"/>
+                <w:b/>
+                <w:bCs/>
+                <w:sz w:val="24"/>
+                <w:szCs w:val="24"/>
+              </w:rPr>
+              <w:t>-</w:t>
+            </w:r>
+          </w:p>
+        </w:tc>
+      </w:tr>
+      <w:tr>
+        <w:tc>
+          <w:tcPr>
+            <w:tcW w:w="2010" w:type="dxa"/>
+          </w:tcPr>
+          <w:p>
+            <w:pPr>
+              <w:jc w:val="center"/>
+              <w:rPr>
+                <w:rFonts w:ascii="Times New Roman" w:hAnsi="Times New Roman" w:cs="Times New Roman"/>
+                <w:b/>
+                <w:bCs/>
+                <w:sz w:val="24"/>
+                <w:szCs w:val="24"/>
+              </w:rPr>
+            </w:pPr>
+            <w:r>
+              <w:rPr>
+                <w:rFonts w:ascii="Times New Roman" w:hAnsi="Times New Roman" w:cs="Times New Roman"/>
+                <w:b/>
+                <w:bCs/>
+                <w:sz w:val="24"/>
+                <w:szCs w:val="24"/>
+              </w:rPr>
+              <w:t>-</w:t>
+            </w:r>
+          </w:p>
+        </w:tc>
+        <w:tc>
+          <w:tcPr>
+            <w:tcW w:w="4459" w:type="dxa"/>
+          </w:tcPr>
+          <w:p>
+            <w:pPr>
+              <w:jc w:val="center"/>
               <w:rPr>
                 <w:rFonts w:ascii="Times New Roman" w:hAnsi="Times New Roman" w:cs="Times New Roman"/>
                 <w:sz w:val="21"/>
                 <w:szCs w:val="21"/>
               </w:rPr>
-              <w:t>mm: 00][dd: --]-[0000-9999]</w:t>
+            </w:pPr>
+            <w:r>
+              <w:rPr>
+                <w:rFonts w:ascii="Times New Roman" w:hAnsi="Times New Roman" w:cs="Times New Roman"/>
+                <w:sz w:val="21"/>
+                <w:szCs w:val="21"/>
+              </w:rPr>
+              <w:t>[yy: 00-99][mm: 01-12][dd: &gt;31]-[0000-9999]</w:t>
             </w:r>
           </w:p>
         </w:tc>
@@ -5745,43 +5377,86 @@
                 <w:sz w:val="21"/>
                 <w:szCs w:val="21"/>
               </w:rPr>
-              <w:t>[</w:t>
-            </w:r>
-            <w:proofErr w:type="spellStart"/>
-            <w:r>
+              <w:t>[yy: 00-99][mm: 02][dd: &gt;28]-[0000-9999]</w:t>
+            </w:r>
+          </w:p>
+        </w:tc>
+        <w:tc>
+          <w:tcPr>
+            <w:tcW w:w="2773" w:type="dxa"/>
+          </w:tcPr>
+          <w:p>
+            <w:pPr>
+              <w:jc w:val="center"/>
+              <w:rPr>
+                <w:rFonts w:ascii="Times New Roman" w:hAnsi="Times New Roman" w:cs="Times New Roman"/>
+                <w:b/>
+                <w:bCs/>
+                <w:sz w:val="24"/>
+                <w:szCs w:val="24"/>
+              </w:rPr>
+            </w:pPr>
+            <w:r>
+              <w:rPr>
+                <w:rFonts w:ascii="Times New Roman" w:hAnsi="Times New Roman" w:cs="Times New Roman"/>
+                <w:b/>
+                <w:bCs/>
+                <w:sz w:val="24"/>
+                <w:szCs w:val="24"/>
+              </w:rPr>
+              <w:t>-</w:t>
+            </w:r>
+          </w:p>
+        </w:tc>
+      </w:tr>
+      <w:tr>
+        <w:tc>
+          <w:tcPr>
+            <w:tcW w:w="2010" w:type="dxa"/>
+          </w:tcPr>
+          <w:p>
+            <w:pPr>
+              <w:jc w:val="center"/>
+              <w:rPr>
+                <w:rFonts w:ascii="Times New Roman" w:hAnsi="Times New Roman" w:cs="Times New Roman"/>
+                <w:b/>
+                <w:bCs/>
+                <w:sz w:val="24"/>
+                <w:szCs w:val="24"/>
+              </w:rPr>
+            </w:pPr>
+            <w:r>
+              <w:rPr>
+                <w:rFonts w:ascii="Times New Roman" w:hAnsi="Times New Roman" w:cs="Times New Roman"/>
+                <w:b/>
+                <w:bCs/>
+                <w:sz w:val="24"/>
+                <w:szCs w:val="24"/>
+              </w:rPr>
+              <w:t>-</w:t>
+            </w:r>
+          </w:p>
+        </w:tc>
+        <w:tc>
+          <w:tcPr>
+            <w:tcW w:w="4459" w:type="dxa"/>
+          </w:tcPr>
+          <w:p>
+            <w:pPr>
+              <w:jc w:val="center"/>
               <w:rPr>
                 <w:rFonts w:ascii="Times New Roman" w:hAnsi="Times New Roman" w:cs="Times New Roman"/>
                 <w:sz w:val="21"/>
                 <w:szCs w:val="21"/>
               </w:rPr>
-              <w:t>yy</w:t>
-            </w:r>
-            <w:proofErr w:type="spellEnd"/>
+            </w:pPr>
             <w:r>
               <w:rPr>
                 <w:rFonts w:ascii="Times New Roman" w:hAnsi="Times New Roman" w:cs="Times New Roman"/>
                 <w:sz w:val="21"/>
                 <w:szCs w:val="21"/>
               </w:rPr>
-              <w:t>: 00-</w:t>
-            </w:r>
-            <w:proofErr w:type="gramStart"/>
-            <w:r>
-              <w:rPr>
-                <w:rFonts w:ascii="Times New Roman" w:hAnsi="Times New Roman" w:cs="Times New Roman"/>
-                <w:sz w:val="21"/>
-                <w:szCs w:val="21"/>
-              </w:rPr>
-              <w:t>99][</w:t>
-            </w:r>
-            <w:proofErr w:type="gramEnd"/>
-            <w:r>
-              <w:rPr>
-                <w:rFonts w:ascii="Times New Roman" w:hAnsi="Times New Roman" w:cs="Times New Roman"/>
-                <w:sz w:val="21"/>
-                <w:szCs w:val="21"/>
-              </w:rPr>
-              <w:t>mm: &gt;12][dd: --]-[0000-9999]</w:t>
+              <w:t>-</w:t>
             </w:r>
           </w:p>
         </w:tc>
@@ -5803,575 +5478,10 @@
             <w:r>
               <w:rPr>
                 <w:rFonts w:ascii="Times New Roman" w:hAnsi="Times New Roman" w:cs="Times New Roman"/>
-                <w:b/>
-                <w:bCs/>
-                <w:sz w:val="24"/>
-                <w:szCs w:val="24"/>
-              </w:rPr>
-              <w:t>-</w:t>
-            </w:r>
-          </w:p>
-        </w:tc>
-      </w:tr>
-      <w:tr>
-        <w:tc>
-          <w:tcPr>
-            <w:tcW w:w="2010" w:type="dxa"/>
-          </w:tcPr>
-          <w:p>
-            <w:pPr>
-              <w:jc w:val="center"/>
-              <w:rPr>
-                <w:rFonts w:ascii="Times New Roman" w:hAnsi="Times New Roman" w:cs="Times New Roman"/>
-                <w:b/>
-                <w:bCs/>
-                <w:sz w:val="24"/>
-                <w:szCs w:val="24"/>
-              </w:rPr>
-            </w:pPr>
-            <w:r>
-              <w:rPr>
-                <w:rFonts w:ascii="Times New Roman" w:hAnsi="Times New Roman" w:cs="Times New Roman"/>
-                <w:b/>
-                <w:bCs/>
-                <w:sz w:val="24"/>
-                <w:szCs w:val="24"/>
-              </w:rPr>
-              <w:t>-</w:t>
-            </w:r>
-          </w:p>
-        </w:tc>
-        <w:tc>
-          <w:tcPr>
-            <w:tcW w:w="4459" w:type="dxa"/>
-          </w:tcPr>
-          <w:p>
-            <w:pPr>
-              <w:jc w:val="center"/>
-              <w:rPr>
-                <w:rFonts w:ascii="Times New Roman" w:hAnsi="Times New Roman" w:cs="Times New Roman"/>
-                <w:sz w:val="21"/>
-                <w:szCs w:val="21"/>
-              </w:rPr>
-            </w:pPr>
-            <w:r>
-              <w:rPr>
-                <w:rFonts w:ascii="Times New Roman" w:hAnsi="Times New Roman" w:cs="Times New Roman"/>
-                <w:sz w:val="21"/>
-                <w:szCs w:val="21"/>
-              </w:rPr>
-              <w:t>[</w:t>
-            </w:r>
-            <w:proofErr w:type="spellStart"/>
-            <w:r>
-              <w:rPr>
-                <w:rFonts w:ascii="Times New Roman" w:hAnsi="Times New Roman" w:cs="Times New Roman"/>
-                <w:sz w:val="21"/>
-                <w:szCs w:val="21"/>
-              </w:rPr>
-              <w:t>yy</w:t>
-            </w:r>
-            <w:proofErr w:type="spellEnd"/>
-            <w:r>
-              <w:rPr>
-                <w:rFonts w:ascii="Times New Roman" w:hAnsi="Times New Roman" w:cs="Times New Roman"/>
-                <w:sz w:val="21"/>
-                <w:szCs w:val="21"/>
-              </w:rPr>
-              <w:t>: 00-</w:t>
-            </w:r>
-            <w:proofErr w:type="gramStart"/>
-            <w:r>
-              <w:rPr>
-                <w:rFonts w:ascii="Times New Roman" w:hAnsi="Times New Roman" w:cs="Times New Roman"/>
-                <w:sz w:val="21"/>
-                <w:szCs w:val="21"/>
-              </w:rPr>
-              <w:t>99][</w:t>
-            </w:r>
-            <w:proofErr w:type="gramEnd"/>
-            <w:r>
-              <w:rPr>
-                <w:rFonts w:ascii="Times New Roman" w:hAnsi="Times New Roman" w:cs="Times New Roman"/>
-                <w:sz w:val="21"/>
-                <w:szCs w:val="21"/>
-              </w:rPr>
-              <w:t xml:space="preserve">mm: 01-12][dd: </w:t>
-            </w:r>
-            <w:r>
-              <w:rPr>
-                <w:rFonts w:ascii="Times New Roman" w:hAnsi="Times New Roman" w:cs="Times New Roman"/>
-                <w:sz w:val="21"/>
-                <w:szCs w:val="21"/>
-              </w:rPr>
-              <w:t>00]-[0000-9999]</w:t>
-            </w:r>
-          </w:p>
-        </w:tc>
-        <w:tc>
-          <w:tcPr>
-            <w:tcW w:w="2773" w:type="dxa"/>
-          </w:tcPr>
-          <w:p>
-            <w:pPr>
-              <w:jc w:val="center"/>
-              <w:rPr>
-                <w:rFonts w:ascii="Times New Roman" w:hAnsi="Times New Roman" w:cs="Times New Roman"/>
-                <w:b/>
-                <w:bCs/>
-                <w:sz w:val="24"/>
-                <w:szCs w:val="24"/>
-              </w:rPr>
-            </w:pPr>
-            <w:r>
-              <w:rPr>
-                <w:rFonts w:ascii="Times New Roman" w:hAnsi="Times New Roman" w:cs="Times New Roman"/>
-                <w:b/>
-                <w:bCs/>
-                <w:sz w:val="24"/>
-                <w:szCs w:val="24"/>
-              </w:rPr>
-              <w:t>-</w:t>
-            </w:r>
-          </w:p>
-        </w:tc>
-      </w:tr>
-      <w:tr>
-        <w:tc>
-          <w:tcPr>
-            <w:tcW w:w="2010" w:type="dxa"/>
-          </w:tcPr>
-          <w:p>
-            <w:pPr>
-              <w:jc w:val="center"/>
-              <w:rPr>
-                <w:rFonts w:ascii="Times New Roman" w:hAnsi="Times New Roman" w:cs="Times New Roman"/>
-                <w:b/>
-                <w:bCs/>
-                <w:sz w:val="24"/>
-                <w:szCs w:val="24"/>
-              </w:rPr>
-            </w:pPr>
-            <w:r>
-              <w:rPr>
-                <w:rFonts w:ascii="Times New Roman" w:hAnsi="Times New Roman" w:cs="Times New Roman"/>
-                <w:b/>
-                <w:bCs/>
-                <w:sz w:val="24"/>
-                <w:szCs w:val="24"/>
-              </w:rPr>
-              <w:t>-</w:t>
-            </w:r>
-          </w:p>
-        </w:tc>
-        <w:tc>
-          <w:tcPr>
-            <w:tcW w:w="4459" w:type="dxa"/>
-          </w:tcPr>
-          <w:p>
-            <w:pPr>
-              <w:jc w:val="center"/>
-              <w:rPr>
-                <w:rFonts w:ascii="Times New Roman" w:hAnsi="Times New Roman" w:cs="Times New Roman"/>
-                <w:sz w:val="21"/>
-                <w:szCs w:val="21"/>
-              </w:rPr>
-            </w:pPr>
-            <w:r>
-              <w:rPr>
-                <w:rFonts w:ascii="Times New Roman" w:hAnsi="Times New Roman" w:cs="Times New Roman"/>
-                <w:sz w:val="21"/>
-                <w:szCs w:val="21"/>
-              </w:rPr>
-              <w:t>[</w:t>
-            </w:r>
-            <w:proofErr w:type="spellStart"/>
-            <w:r>
-              <w:rPr>
-                <w:rFonts w:ascii="Times New Roman" w:hAnsi="Times New Roman" w:cs="Times New Roman"/>
-                <w:sz w:val="21"/>
-                <w:szCs w:val="21"/>
-              </w:rPr>
-              <w:t>yy</w:t>
-            </w:r>
-            <w:proofErr w:type="spellEnd"/>
-            <w:r>
-              <w:rPr>
-                <w:rFonts w:ascii="Times New Roman" w:hAnsi="Times New Roman" w:cs="Times New Roman"/>
-                <w:sz w:val="21"/>
-                <w:szCs w:val="21"/>
-              </w:rPr>
-              <w:t>: 00-</w:t>
-            </w:r>
-            <w:proofErr w:type="gramStart"/>
-            <w:r>
-              <w:rPr>
-                <w:rFonts w:ascii="Times New Roman" w:hAnsi="Times New Roman" w:cs="Times New Roman"/>
-                <w:sz w:val="21"/>
-                <w:szCs w:val="21"/>
-              </w:rPr>
-              <w:t>99][</w:t>
-            </w:r>
-            <w:proofErr w:type="gramEnd"/>
-            <w:r>
-              <w:rPr>
-                <w:rFonts w:ascii="Times New Roman" w:hAnsi="Times New Roman" w:cs="Times New Roman"/>
-                <w:sz w:val="21"/>
-                <w:szCs w:val="21"/>
-              </w:rPr>
-              <w:t>mm: 01-12][dd: &gt;31]-[0000-9999]</w:t>
-            </w:r>
-          </w:p>
-        </w:tc>
-        <w:tc>
-          <w:tcPr>
-            <w:tcW w:w="2773" w:type="dxa"/>
-          </w:tcPr>
-          <w:p>
-            <w:pPr>
-              <w:jc w:val="center"/>
-              <w:rPr>
-                <w:rFonts w:ascii="Times New Roman" w:hAnsi="Times New Roman" w:cs="Times New Roman"/>
-                <w:b/>
-                <w:bCs/>
-                <w:sz w:val="24"/>
-                <w:szCs w:val="24"/>
-              </w:rPr>
-            </w:pPr>
-            <w:r>
-              <w:rPr>
-                <w:rFonts w:ascii="Times New Roman" w:hAnsi="Times New Roman" w:cs="Times New Roman"/>
-                <w:b/>
-                <w:bCs/>
-                <w:sz w:val="24"/>
-                <w:szCs w:val="24"/>
-              </w:rPr>
-              <w:t>-</w:t>
-            </w:r>
-          </w:p>
-        </w:tc>
-      </w:tr>
-      <w:tr>
-        <w:tc>
-          <w:tcPr>
-            <w:tcW w:w="2010" w:type="dxa"/>
-          </w:tcPr>
-          <w:p>
-            <w:pPr>
-              <w:jc w:val="center"/>
-              <w:rPr>
-                <w:rFonts w:ascii="Times New Roman" w:hAnsi="Times New Roman" w:cs="Times New Roman"/>
-                <w:b/>
-                <w:bCs/>
-                <w:sz w:val="24"/>
-                <w:szCs w:val="24"/>
-              </w:rPr>
-            </w:pPr>
-            <w:r>
-              <w:rPr>
-                <w:rFonts w:ascii="Times New Roman" w:hAnsi="Times New Roman" w:cs="Times New Roman"/>
-                <w:b/>
-                <w:bCs/>
-                <w:sz w:val="24"/>
-                <w:szCs w:val="24"/>
-              </w:rPr>
-              <w:t>-</w:t>
-            </w:r>
-          </w:p>
-        </w:tc>
-        <w:tc>
-          <w:tcPr>
-            <w:tcW w:w="4459" w:type="dxa"/>
-          </w:tcPr>
-          <w:p>
-            <w:pPr>
-              <w:jc w:val="center"/>
-              <w:rPr>
-                <w:rFonts w:ascii="Times New Roman" w:hAnsi="Times New Roman" w:cs="Times New Roman"/>
-                <w:sz w:val="21"/>
-                <w:szCs w:val="21"/>
-              </w:rPr>
-            </w:pPr>
-            <w:r>
-              <w:rPr>
-                <w:rFonts w:ascii="Times New Roman" w:hAnsi="Times New Roman" w:cs="Times New Roman"/>
-                <w:sz w:val="21"/>
-                <w:szCs w:val="21"/>
-              </w:rPr>
-              <w:t>[</w:t>
-            </w:r>
-            <w:proofErr w:type="spellStart"/>
-            <w:r>
-              <w:rPr>
-                <w:rFonts w:ascii="Times New Roman" w:hAnsi="Times New Roman" w:cs="Times New Roman"/>
-                <w:sz w:val="21"/>
-                <w:szCs w:val="21"/>
-              </w:rPr>
-              <w:t>yy</w:t>
-            </w:r>
-            <w:proofErr w:type="spellEnd"/>
-            <w:r>
-              <w:rPr>
-                <w:rFonts w:ascii="Times New Roman" w:hAnsi="Times New Roman" w:cs="Times New Roman"/>
-                <w:sz w:val="21"/>
-                <w:szCs w:val="21"/>
-              </w:rPr>
-              <w:t>: 00-</w:t>
-            </w:r>
-            <w:proofErr w:type="gramStart"/>
-            <w:r>
-              <w:rPr>
-                <w:rFonts w:ascii="Times New Roman" w:hAnsi="Times New Roman" w:cs="Times New Roman"/>
-                <w:sz w:val="21"/>
-                <w:szCs w:val="21"/>
-              </w:rPr>
-              <w:t>99][</w:t>
-            </w:r>
-            <w:proofErr w:type="gramEnd"/>
-            <w:r>
-              <w:rPr>
-                <w:rFonts w:ascii="Times New Roman" w:hAnsi="Times New Roman" w:cs="Times New Roman"/>
-                <w:sz w:val="21"/>
-                <w:szCs w:val="21"/>
-              </w:rPr>
-              <w:t>mm: 01-12][dd: &gt;31]-[0000-9999]</w:t>
-            </w:r>
-          </w:p>
-        </w:tc>
-        <w:tc>
-          <w:tcPr>
-            <w:tcW w:w="2773" w:type="dxa"/>
-          </w:tcPr>
-          <w:p>
-            <w:pPr>
-              <w:jc w:val="center"/>
-              <w:rPr>
-                <w:rFonts w:ascii="Times New Roman" w:hAnsi="Times New Roman" w:cs="Times New Roman"/>
-                <w:b/>
-                <w:bCs/>
-                <w:sz w:val="24"/>
-                <w:szCs w:val="24"/>
-              </w:rPr>
-            </w:pPr>
-            <w:r>
-              <w:rPr>
-                <w:rFonts w:ascii="Times New Roman" w:hAnsi="Times New Roman" w:cs="Times New Roman"/>
-                <w:b/>
-                <w:bCs/>
-                <w:sz w:val="24"/>
-                <w:szCs w:val="24"/>
-              </w:rPr>
-              <w:t>-</w:t>
-            </w:r>
-          </w:p>
-        </w:tc>
-      </w:tr>
-      <w:tr>
-        <w:tc>
-          <w:tcPr>
-            <w:tcW w:w="2010" w:type="dxa"/>
-          </w:tcPr>
-          <w:p>
-            <w:pPr>
-              <w:jc w:val="center"/>
-              <w:rPr>
-                <w:rFonts w:ascii="Times New Roman" w:hAnsi="Times New Roman" w:cs="Times New Roman"/>
-                <w:b/>
-                <w:bCs/>
-                <w:sz w:val="24"/>
-                <w:szCs w:val="24"/>
-              </w:rPr>
-            </w:pPr>
-            <w:r>
-              <w:rPr>
-                <w:rFonts w:ascii="Times New Roman" w:hAnsi="Times New Roman" w:cs="Times New Roman"/>
-                <w:b/>
-                <w:bCs/>
-                <w:sz w:val="24"/>
-                <w:szCs w:val="24"/>
-              </w:rPr>
-              <w:t>-</w:t>
-            </w:r>
-          </w:p>
-        </w:tc>
-        <w:tc>
-          <w:tcPr>
-            <w:tcW w:w="4459" w:type="dxa"/>
-          </w:tcPr>
-          <w:p>
-            <w:pPr>
-              <w:jc w:val="center"/>
-              <w:rPr>
-                <w:rFonts w:ascii="Times New Roman" w:hAnsi="Times New Roman" w:cs="Times New Roman"/>
-                <w:sz w:val="21"/>
-                <w:szCs w:val="21"/>
-              </w:rPr>
-            </w:pPr>
-            <w:r>
-              <w:rPr>
-                <w:rFonts w:ascii="Times New Roman" w:hAnsi="Times New Roman" w:cs="Times New Roman"/>
-                <w:sz w:val="21"/>
-                <w:szCs w:val="21"/>
-              </w:rPr>
-              <w:t>[</w:t>
-            </w:r>
-            <w:proofErr w:type="spellStart"/>
-            <w:r>
-              <w:rPr>
-                <w:rFonts w:ascii="Times New Roman" w:hAnsi="Times New Roman" w:cs="Times New Roman"/>
-                <w:sz w:val="21"/>
-                <w:szCs w:val="21"/>
-              </w:rPr>
-              <w:t>yy</w:t>
-            </w:r>
-            <w:proofErr w:type="spellEnd"/>
-            <w:r>
-              <w:rPr>
-                <w:rFonts w:ascii="Times New Roman" w:hAnsi="Times New Roman" w:cs="Times New Roman"/>
-                <w:sz w:val="21"/>
-                <w:szCs w:val="21"/>
-              </w:rPr>
-              <w:t>: 00-</w:t>
-            </w:r>
-            <w:proofErr w:type="gramStart"/>
-            <w:r>
-              <w:rPr>
-                <w:rFonts w:ascii="Times New Roman" w:hAnsi="Times New Roman" w:cs="Times New Roman"/>
-                <w:sz w:val="21"/>
-                <w:szCs w:val="21"/>
-              </w:rPr>
-              <w:t>99][</w:t>
-            </w:r>
-            <w:proofErr w:type="gramEnd"/>
-            <w:r>
-              <w:rPr>
-                <w:rFonts w:ascii="Times New Roman" w:hAnsi="Times New Roman" w:cs="Times New Roman"/>
-                <w:sz w:val="21"/>
-                <w:szCs w:val="21"/>
-              </w:rPr>
-              <w:t>mm: 02][dd: &gt;28]-[0000-9999]</w:t>
-            </w:r>
-          </w:p>
-        </w:tc>
-        <w:tc>
-          <w:tcPr>
-            <w:tcW w:w="2773" w:type="dxa"/>
-          </w:tcPr>
-          <w:p>
-            <w:pPr>
-              <w:jc w:val="center"/>
-              <w:rPr>
-                <w:rFonts w:ascii="Times New Roman" w:hAnsi="Times New Roman" w:cs="Times New Roman"/>
-                <w:b/>
-                <w:bCs/>
-                <w:sz w:val="24"/>
-                <w:szCs w:val="24"/>
-              </w:rPr>
-            </w:pPr>
-            <w:r>
-              <w:rPr>
-                <w:rFonts w:ascii="Times New Roman" w:hAnsi="Times New Roman" w:cs="Times New Roman"/>
-                <w:b/>
-                <w:bCs/>
-                <w:sz w:val="24"/>
-                <w:szCs w:val="24"/>
-              </w:rPr>
-              <w:t>-</w:t>
-            </w:r>
-          </w:p>
-        </w:tc>
-      </w:tr>
-      <w:tr>
-        <w:tc>
-          <w:tcPr>
-            <w:tcW w:w="2010" w:type="dxa"/>
-          </w:tcPr>
-          <w:p>
-            <w:pPr>
-              <w:jc w:val="center"/>
-              <w:rPr>
-                <w:rFonts w:ascii="Times New Roman" w:hAnsi="Times New Roman" w:cs="Times New Roman"/>
-                <w:b/>
-                <w:bCs/>
-                <w:sz w:val="24"/>
-                <w:szCs w:val="24"/>
-              </w:rPr>
-            </w:pPr>
-            <w:r>
-              <w:rPr>
-                <w:rFonts w:ascii="Times New Roman" w:hAnsi="Times New Roman" w:cs="Times New Roman"/>
-                <w:b/>
-                <w:bCs/>
-                <w:sz w:val="24"/>
-                <w:szCs w:val="24"/>
-              </w:rPr>
-              <w:t>-</w:t>
-            </w:r>
-          </w:p>
-        </w:tc>
-        <w:tc>
-          <w:tcPr>
-            <w:tcW w:w="4459" w:type="dxa"/>
-          </w:tcPr>
-          <w:p>
-            <w:pPr>
-              <w:jc w:val="center"/>
-              <w:rPr>
-                <w:rFonts w:ascii="Times New Roman" w:hAnsi="Times New Roman" w:cs="Times New Roman"/>
-                <w:sz w:val="21"/>
-                <w:szCs w:val="21"/>
-              </w:rPr>
-            </w:pPr>
-            <w:r>
-              <w:rPr>
-                <w:rFonts w:ascii="Times New Roman" w:hAnsi="Times New Roman" w:cs="Times New Roman"/>
-                <w:sz w:val="21"/>
-                <w:szCs w:val="21"/>
-              </w:rPr>
-              <w:t>-</w:t>
-            </w:r>
-          </w:p>
-        </w:tc>
-        <w:tc>
-          <w:tcPr>
-            <w:tcW w:w="2773" w:type="dxa"/>
-          </w:tcPr>
-          <w:p>
-            <w:pPr>
-              <w:jc w:val="center"/>
-              <w:rPr>
-                <w:rFonts w:ascii="Times New Roman" w:hAnsi="Times New Roman" w:cs="Times New Roman"/>
-                <w:b/>
-                <w:bCs/>
-                <w:sz w:val="24"/>
-                <w:szCs w:val="24"/>
-              </w:rPr>
-            </w:pPr>
-            <w:r>
-              <w:rPr>
-                <w:rFonts w:ascii="Times New Roman" w:hAnsi="Times New Roman" w:cs="Times New Roman"/>
-                <w:sz w:val="24"/>
-                <w:szCs w:val="24"/>
-              </w:rPr>
-              <w:t>[A-</w:t>
-            </w:r>
-            <w:proofErr w:type="gramStart"/>
-            <w:r>
-              <w:rPr>
-                <w:rFonts w:ascii="Times New Roman" w:hAnsi="Times New Roman" w:cs="Times New Roman"/>
-                <w:sz w:val="24"/>
-                <w:szCs w:val="24"/>
-              </w:rPr>
-              <w:t>Z][</w:t>
-            </w:r>
-            <w:proofErr w:type="gramEnd"/>
-            <w:r>
-              <w:rPr>
-                <w:rFonts w:ascii="Times New Roman" w:hAnsi="Times New Roman" w:cs="Times New Roman"/>
-                <w:sz w:val="24"/>
-                <w:szCs w:val="24"/>
-              </w:rPr>
-              <w:t>9999&lt;]</w:t>
+                <w:sz w:val="24"/>
+                <w:szCs w:val="24"/>
+              </w:rPr>
+              <w:t>[A-Z][9999&lt;]</w:t>
             </w:r>
           </w:p>
         </w:tc>
@@ -6451,25 +5561,7 @@
                 <w:sz w:val="24"/>
                 <w:szCs w:val="24"/>
               </w:rPr>
-              <w:t>[A-</w:t>
-            </w:r>
-            <w:proofErr w:type="gramStart"/>
-            <w:r>
-              <w:rPr>
-                <w:rFonts w:ascii="Times New Roman" w:hAnsi="Times New Roman" w:cs="Times New Roman"/>
-                <w:sz w:val="24"/>
-                <w:szCs w:val="24"/>
-              </w:rPr>
-              <w:t>Z][</w:t>
-            </w:r>
-            <w:proofErr w:type="gramEnd"/>
-            <w:r>
-              <w:rPr>
-                <w:rFonts w:ascii="Times New Roman" w:hAnsi="Times New Roman" w:cs="Times New Roman"/>
-                <w:sz w:val="24"/>
-                <w:szCs w:val="24"/>
-              </w:rPr>
-              <w:t>999&gt;]</w:t>
+              <w:t>[A-Z][999&gt;]</w:t>
             </w:r>
           </w:p>
         </w:tc>
@@ -6633,25 +5725,7 @@
                 <w:sz w:val="24"/>
                 <w:szCs w:val="24"/>
               </w:rPr>
-              <w:t>(</w:t>
-            </w:r>
-            <w:proofErr w:type="gramStart"/>
-            <w:r>
-              <w:rPr>
-                <w:rFonts w:ascii="Times New Roman" w:hAnsi="Times New Roman" w:cs="Times New Roman"/>
-                <w:sz w:val="24"/>
-                <w:szCs w:val="24"/>
-              </w:rPr>
-              <w:t>but</w:t>
-            </w:r>
-            <w:proofErr w:type="gramEnd"/>
-            <w:r>
-              <w:rPr>
-                <w:rFonts w:ascii="Times New Roman" w:hAnsi="Times New Roman" w:cs="Times New Roman"/>
-                <w:sz w:val="24"/>
-                <w:szCs w:val="24"/>
-              </w:rPr>
-              <w:t xml:space="preserve"> should’ve been invalid)</w:t>
+              <w:t>(but should’ve been invalid)</w:t>
             </w:r>
           </w:p>
         </w:tc>
@@ -7160,31 +6234,7 @@
           <w:sz w:val="32"/>
           <w:szCs w:val="32"/>
         </w:rPr>
-        <w:t>update/{</w:t>
-      </w:r>
-      <w:proofErr w:type="spellStart"/>
-      <w:r>
-        <w:rPr>
-          <w:rFonts w:ascii="Times New Roman" w:hAnsi="Times New Roman" w:cs="Times New Roman"/>
-          <w:b/>
-          <w:bCs/>
-          <w:color w:val="5B9BD5" w:themeColor="accent1"/>
-          <w:sz w:val="32"/>
-          <w:szCs w:val="32"/>
-        </w:rPr>
-        <w:t>student_id</w:t>
-      </w:r>
-      <w:proofErr w:type="spellEnd"/>
-      <w:r>
-        <w:rPr>
-          <w:rFonts w:ascii="Times New Roman" w:hAnsi="Times New Roman" w:cs="Times New Roman"/>
-          <w:b/>
-          <w:bCs/>
-          <w:color w:val="5B9BD5" w:themeColor="accent1"/>
-          <w:sz w:val="32"/>
-          <w:szCs w:val="32"/>
-        </w:rPr>
-        <w:t>}):</w:t>
+        <w:t>update/{student_id}):</w:t>
       </w:r>
     </w:p>
     <w:p>
@@ -7324,7 +6374,6 @@
               </w:rPr>
               <w:t xml:space="preserve">Choice 3: </w:t>
             </w:r>
-            <w:proofErr w:type="spellStart"/>
             <w:r>
               <w:rPr>
                 <w:rFonts w:ascii="Times New Roman" w:hAnsi="Times New Roman" w:cs="Times New Roman"/>
@@ -7333,7 +6382,6 @@
               </w:rPr>
               <w:t>CoursesPassed</w:t>
             </w:r>
-            <w:proofErr w:type="spellEnd"/>
           </w:p>
         </w:tc>
       </w:tr>
@@ -7419,25 +6467,7 @@
                 <w:sz w:val="18"/>
                 <w:szCs w:val="18"/>
               </w:rPr>
-              <w:t>[A-</w:t>
-            </w:r>
-            <w:proofErr w:type="gramStart"/>
-            <w:r>
-              <w:rPr>
-                <w:rFonts w:ascii="Times New Roman" w:hAnsi="Times New Roman" w:cs="Times New Roman"/>
-                <w:sz w:val="18"/>
-                <w:szCs w:val="18"/>
-              </w:rPr>
-              <w:t>Z][</w:t>
-            </w:r>
-            <w:proofErr w:type="gramEnd"/>
-            <w:r>
-              <w:rPr>
-                <w:rFonts w:ascii="Times New Roman" w:hAnsi="Times New Roman" w:cs="Times New Roman"/>
-                <w:sz w:val="18"/>
-                <w:szCs w:val="18"/>
-              </w:rPr>
-              <w:t>9999&lt;]</w:t>
+              <w:t>[A-Z][9999&lt;]</w:t>
             </w:r>
           </w:p>
         </w:tc>
@@ -7512,25 +6542,7 @@
                 <w:sz w:val="18"/>
                 <w:szCs w:val="18"/>
               </w:rPr>
-              <w:t>[A-</w:t>
-            </w:r>
-            <w:proofErr w:type="gramStart"/>
-            <w:r>
-              <w:rPr>
-                <w:rFonts w:ascii="Times New Roman" w:hAnsi="Times New Roman" w:cs="Times New Roman"/>
-                <w:sz w:val="18"/>
-                <w:szCs w:val="18"/>
-              </w:rPr>
-              <w:t>Z][</w:t>
-            </w:r>
-            <w:proofErr w:type="gramEnd"/>
-            <w:r>
-              <w:rPr>
-                <w:rFonts w:ascii="Times New Roman" w:hAnsi="Times New Roman" w:cs="Times New Roman"/>
-                <w:sz w:val="18"/>
-                <w:szCs w:val="18"/>
-              </w:rPr>
-              <w:t>999&gt;]</w:t>
+              <w:t>[A-Z][999&gt;]</w:t>
             </w:r>
           </w:p>
         </w:tc>
@@ -7600,25 +6612,7 @@
                 <w:sz w:val="18"/>
                 <w:szCs w:val="18"/>
               </w:rPr>
-              <w:t>[A-</w:t>
-            </w:r>
-            <w:proofErr w:type="gramStart"/>
-            <w:r>
-              <w:rPr>
-                <w:rFonts w:ascii="Times New Roman" w:hAnsi="Times New Roman" w:cs="Times New Roman"/>
-                <w:sz w:val="18"/>
-                <w:szCs w:val="18"/>
-              </w:rPr>
-              <w:t>Z][</w:t>
-            </w:r>
-            <w:proofErr w:type="gramEnd"/>
-            <w:r>
-              <w:rPr>
-                <w:rFonts w:ascii="Times New Roman" w:hAnsi="Times New Roman" w:cs="Times New Roman"/>
-                <w:sz w:val="18"/>
-                <w:szCs w:val="18"/>
-              </w:rPr>
-              <w:t>0000-9999]</w:t>
+              <w:t>[A-Z][0000-9999]</w:t>
             </w:r>
           </w:p>
         </w:tc>
@@ -7744,15 +6738,6 @@
         </w:rPr>
         <w:t>deducing specifications:</w:t>
       </w:r>
-    </w:p>
-    <w:p>
-      <w:pPr>
-        <w:rPr>
-          <w:rFonts w:ascii="Times New Roman" w:hAnsi="Times New Roman" w:cs="Times New Roman"/>
-          <w:sz w:val="24"/>
-          <w:szCs w:val="24"/>
-        </w:rPr>
-      </w:pPr>
     </w:p>
     <w:tbl>
       <w:tblPr>
@@ -7879,7 +6864,6 @@
               </w:rPr>
               <w:t xml:space="preserve">Choice 3: </w:t>
             </w:r>
-            <w:proofErr w:type="spellStart"/>
             <w:r>
               <w:rPr>
                 <w:rFonts w:ascii="Times New Roman" w:hAnsi="Times New Roman" w:cs="Times New Roman"/>
@@ -7888,7 +6872,6 @@
               </w:rPr>
               <w:t>CoursesPassed</w:t>
             </w:r>
-            <w:proofErr w:type="spellEnd"/>
           </w:p>
         </w:tc>
       </w:tr>
@@ -8267,25 +7250,7 @@
                 <w:sz w:val="18"/>
                 <w:szCs w:val="18"/>
               </w:rPr>
-              <w:t>[A-</w:t>
-            </w:r>
-            <w:proofErr w:type="gramStart"/>
-            <w:r>
-              <w:rPr>
-                <w:rFonts w:ascii="Times New Roman" w:hAnsi="Times New Roman" w:cs="Times New Roman"/>
-                <w:sz w:val="18"/>
-                <w:szCs w:val="18"/>
-              </w:rPr>
-              <w:t>Z][</w:t>
-            </w:r>
-            <w:proofErr w:type="gramEnd"/>
-            <w:r>
-              <w:rPr>
-                <w:rFonts w:ascii="Times New Roman" w:hAnsi="Times New Roman" w:cs="Times New Roman"/>
-                <w:sz w:val="18"/>
-                <w:szCs w:val="18"/>
-              </w:rPr>
-              <w:t>9999&lt;]</w:t>
+              <w:t>[A-Z][9999&lt;]</w:t>
             </w:r>
           </w:p>
         </w:tc>
@@ -8356,25 +7321,7 @@
                 <w:sz w:val="18"/>
                 <w:szCs w:val="18"/>
               </w:rPr>
-              <w:t>[A-</w:t>
-            </w:r>
-            <w:proofErr w:type="gramStart"/>
-            <w:r>
-              <w:rPr>
-                <w:rFonts w:ascii="Times New Roman" w:hAnsi="Times New Roman" w:cs="Times New Roman"/>
-                <w:sz w:val="18"/>
-                <w:szCs w:val="18"/>
-              </w:rPr>
-              <w:t>Z][</w:t>
-            </w:r>
-            <w:proofErr w:type="gramEnd"/>
-            <w:r>
-              <w:rPr>
-                <w:rFonts w:ascii="Times New Roman" w:hAnsi="Times New Roman" w:cs="Times New Roman"/>
-                <w:sz w:val="18"/>
-                <w:szCs w:val="18"/>
-              </w:rPr>
-              <w:t>999&gt;]</w:t>
+              <w:t>[A-Z][999&gt;]</w:t>
             </w:r>
           </w:p>
         </w:tc>
@@ -8399,7 +7346,6 @@
                 <w:sz w:val="18"/>
                 <w:szCs w:val="18"/>
               </w:rPr>
-              <w:lastRenderedPageBreak/>
               <w:t>Exists</w:t>
             </w:r>
           </w:p>
@@ -8446,25 +7392,7 @@
                 <w:sz w:val="18"/>
                 <w:szCs w:val="18"/>
               </w:rPr>
-              <w:t>[A-</w:t>
-            </w:r>
-            <w:proofErr w:type="gramStart"/>
-            <w:r>
-              <w:rPr>
-                <w:rFonts w:ascii="Times New Roman" w:hAnsi="Times New Roman" w:cs="Times New Roman"/>
-                <w:sz w:val="18"/>
-                <w:szCs w:val="18"/>
-              </w:rPr>
-              <w:t>Z][</w:t>
-            </w:r>
-            <w:proofErr w:type="gramEnd"/>
-            <w:r>
-              <w:rPr>
-                <w:rFonts w:ascii="Times New Roman" w:hAnsi="Times New Roman" w:cs="Times New Roman"/>
-                <w:sz w:val="18"/>
-                <w:szCs w:val="18"/>
-              </w:rPr>
-              <w:t>0000-9999]</w:t>
+              <w:t>[A-Z][0000-9999]</w:t>
             </w:r>
           </w:p>
         </w:tc>
@@ -8494,6 +7422,7 @@
                 <w:sz w:val="18"/>
                 <w:szCs w:val="18"/>
               </w:rPr>
+              <w:lastRenderedPageBreak/>
               <w:t xml:space="preserve">#Total Specification: 1 + 3 + 2 + (1 * 1 * 1) = 7 </w:t>
             </w:r>
           </w:p>
@@ -8933,7 +7862,6 @@
               </w:rPr>
               <w:t xml:space="preserve">The info cannot be updated for this one, as the </w:t>
             </w:r>
-            <w:proofErr w:type="spellStart"/>
             <w:r>
               <w:rPr>
                 <w:rFonts w:ascii="Droid Sans Fallback" w:eastAsia="Droid Sans Fallback" w:hAnsi="Droid Sans Fallback" w:cs="Droid Sans Fallback" w:hint="eastAsia"/>
@@ -8945,7 +7873,6 @@
               </w:rPr>
               <w:t>personnummer</w:t>
             </w:r>
-            <w:proofErr w:type="spellEnd"/>
             <w:r>
               <w:rPr>
                 <w:rFonts w:ascii="Droid Sans Fallback" w:eastAsia="Droid Sans Fallback" w:hAnsi="Droid Sans Fallback" w:cs="Droid Sans Fallback"/>
@@ -9040,44 +7967,8 @@
           <w:sz w:val="32"/>
           <w:szCs w:val="32"/>
         </w:rPr>
-        <w:t>delete/{</w:t>
+        <w:t>delete/{student_id}):</w:t>
       </w:r>
-      <w:proofErr w:type="spellStart"/>
-      <w:r>
-        <w:rPr>
-          <w:rFonts w:ascii="Times New Roman" w:hAnsi="Times New Roman" w:cs="Times New Roman"/>
-          <w:b/>
-          <w:bCs/>
-          <w:color w:val="5B9BD5" w:themeColor="accent1"/>
-          <w:sz w:val="32"/>
-          <w:szCs w:val="32"/>
-        </w:rPr>
-        <w:t>student_id</w:t>
-      </w:r>
-      <w:proofErr w:type="spellEnd"/>
-      <w:r>
-        <w:rPr>
-          <w:rFonts w:ascii="Times New Roman" w:hAnsi="Times New Roman" w:cs="Times New Roman"/>
-          <w:b/>
-          <w:bCs/>
-          <w:color w:val="5B9BD5" w:themeColor="accent1"/>
-          <w:sz w:val="32"/>
-          <w:szCs w:val="32"/>
-        </w:rPr>
-        <w:t>}):</w:t>
-      </w:r>
-    </w:p>
-    <w:p>
-      <w:pPr>
-        <w:rPr>
-          <w:rFonts w:ascii="Times New Roman" w:hAnsi="Times New Roman" w:cs="Times New Roman"/>
-          <w:b/>
-          <w:bCs/>
-          <w:color w:val="5B9BD5" w:themeColor="accent1"/>
-          <w:sz w:val="32"/>
-          <w:szCs w:val="32"/>
-        </w:rPr>
-      </w:pPr>
     </w:p>
     <w:tbl>
       <w:tblPr>
@@ -10416,7 +9307,6 @@
           <w:sz w:val="24"/>
           <w:szCs w:val="24"/>
         </w:rPr>
-        <w:lastRenderedPageBreak/>
         <w:t>A demo for some test cases is provided below:</w:t>
       </w:r>
     </w:p>
@@ -10519,6 +9409,7 @@
               <w:rPr>
                 <w:noProof/>
               </w:rPr>
+              <w:lastRenderedPageBreak/>
               <w:drawing>
                 <wp:inline distT="0" distB="0" distL="114300" distR="114300" wp14:anchorId="26800C8E" wp14:editId="196E7C4E">
                   <wp:extent cx="2141855" cy="1576070"/>

</xml_diff>